<commit_message>
finalized komet dræber material
</commit_message>
<xml_diff>
--- a/doc/Komet dræber.docx
+++ b/doc/Komet dræber.docx
@@ -2248,13 +2248,3160 @@
         <w:t xml:space="preserve"> </w:t>
       </w:r>
     </w:p>
+    <w:p>
+      <w:r>
+        <w:br w:type="page"/>
+      </w:r>
+    </w:p>
+    <w:p>
+      <w:pPr>
+        <w:pStyle w:val="Heading3"/>
+      </w:pPr>
+      <w:proofErr w:type="gramStart"/>
+      <w:r>
+        <w:lastRenderedPageBreak/>
+        <w:t>Del mål</w:t>
+      </w:r>
+      <w:proofErr w:type="gramEnd"/>
+      <w:r>
+        <w:t xml:space="preserve"> </w:t>
+      </w:r>
+      <w:r>
+        <w:t>4</w:t>
+      </w:r>
+      <w:r>
+        <w:t xml:space="preserve"> - </w:t>
+      </w:r>
+      <w:r>
+        <w:t>Rumskibet kan skyde</w:t>
+      </w:r>
+    </w:p>
+    <w:p>
+      <w:r>
+        <w:t>Nu hvor skibet kan bevæge sig, skal vi også have det til at skyde.</w:t>
+      </w:r>
+      <w:r>
+        <w:br/>
+        <w:t xml:space="preserve">og </w:t>
+      </w:r>
+      <w:proofErr w:type="spellStart"/>
+      <w:r>
+        <w:t>skude</w:t>
+      </w:r>
+      <w:r>
+        <w:t>t</w:t>
+      </w:r>
+      <w:proofErr w:type="spellEnd"/>
+      <w:r>
+        <w:t xml:space="preserve"> skal </w:t>
+      </w:r>
+      <w:r>
+        <w:t>bevæge sig i den retning skibet har, når skuddet bliver afgivet.</w:t>
+      </w:r>
+    </w:p>
+    <w:p/>
+    <w:p>
+      <w:r>
+        <w:t xml:space="preserve">Det første vi </w:t>
+      </w:r>
+      <w:proofErr w:type="gramStart"/>
+      <w:r>
+        <w:t>gør</w:t>
+      </w:r>
+      <w:proofErr w:type="gramEnd"/>
+      <w:r>
+        <w:t xml:space="preserve"> er at oprette et array til have gemme vores skud i.</w:t>
+      </w:r>
+      <w:r>
+        <w:br/>
+        <w:t xml:space="preserve">opret arrayet </w:t>
+      </w:r>
+      <w:r>
+        <w:t>i toppen af program lige over afsnittet ”Stjerner”</w:t>
+      </w:r>
+    </w:p>
+    <w:p>
+      <w:r>
+        <w:rPr>
+          <w:noProof/>
+        </w:rPr>
+        <w:drawing>
+          <wp:inline distT="0" distB="0" distL="0" distR="0" wp14:anchorId="0E26D77F" wp14:editId="15F0D29B">
+            <wp:extent cx="1435174" cy="914447"/>
+            <wp:effectExtent l="0" t="0" r="0" b="0"/>
+            <wp:docPr id="1991367801" name="Picture 1" descr="A screenshot of a computer&#10;&#10;AI-generated content may be incorrect."/>
+            <wp:cNvGraphicFramePr>
+              <a:graphicFrameLocks xmlns:a="http://schemas.openxmlformats.org/drawingml/2006/main" noChangeAspect="1"/>
+            </wp:cNvGraphicFramePr>
+            <a:graphic xmlns:a="http://schemas.openxmlformats.org/drawingml/2006/main">
+              <a:graphicData uri="http://schemas.openxmlformats.org/drawingml/2006/picture">
+                <pic:pic xmlns:pic="http://schemas.openxmlformats.org/drawingml/2006/picture">
+                  <pic:nvPicPr>
+                    <pic:cNvPr id="1991367801" name="Picture 1" descr="A screenshot of a computer&#10;&#10;AI-generated content may be incorrect."/>
+                    <pic:cNvPicPr/>
+                  </pic:nvPicPr>
+                  <pic:blipFill>
+                    <a:blip r:embed="rId28"/>
+                    <a:stretch>
+                      <a:fillRect/>
+                    </a:stretch>
+                  </pic:blipFill>
+                  <pic:spPr>
+                    <a:xfrm>
+                      <a:off x="0" y="0"/>
+                      <a:ext cx="1435174" cy="914447"/>
+                    </a:xfrm>
+                    <a:prstGeom prst="rect">
+                      <a:avLst/>
+                    </a:prstGeom>
+                  </pic:spPr>
+                </pic:pic>
+              </a:graphicData>
+            </a:graphic>
+          </wp:inline>
+        </w:drawing>
+      </w:r>
+    </w:p>
+    <w:p>
+      <w:r>
+        <w:t>Nu skal vi have skuddet til at blive ”skabt” når man klikker på SPACE</w:t>
+      </w:r>
+      <w:r>
+        <w:br/>
+        <w:t xml:space="preserve">opret denne nye </w:t>
+      </w:r>
+      <w:r>
+        <w:t xml:space="preserve">kode </w:t>
+      </w:r>
+      <w:r>
+        <w:t>i bunden af programmet</w:t>
+      </w:r>
+    </w:p>
+    <w:p>
+      <w:r>
+        <w:rPr>
+          <w:noProof/>
+        </w:rPr>
+        <w:drawing>
+          <wp:inline distT="0" distB="0" distL="0" distR="0" wp14:anchorId="28D0689B" wp14:editId="6A239A4F">
+            <wp:extent cx="3340272" cy="927148"/>
+            <wp:effectExtent l="0" t="0" r="0" b="6350"/>
+            <wp:docPr id="2143267716" name="Picture 1" descr="A close up of a computer screen&#10;&#10;AI-generated content may be incorrect."/>
+            <wp:cNvGraphicFramePr>
+              <a:graphicFrameLocks xmlns:a="http://schemas.openxmlformats.org/drawingml/2006/main" noChangeAspect="1"/>
+            </wp:cNvGraphicFramePr>
+            <a:graphic xmlns:a="http://schemas.openxmlformats.org/drawingml/2006/main">
+              <a:graphicData uri="http://schemas.openxmlformats.org/drawingml/2006/picture">
+                <pic:pic xmlns:pic="http://schemas.openxmlformats.org/drawingml/2006/picture">
+                  <pic:nvPicPr>
+                    <pic:cNvPr id="2143267716" name="Picture 1" descr="A close up of a computer screen&#10;&#10;AI-generated content may be incorrect."/>
+                    <pic:cNvPicPr/>
+                  </pic:nvPicPr>
+                  <pic:blipFill>
+                    <a:blip r:embed="rId29"/>
+                    <a:stretch>
+                      <a:fillRect/>
+                    </a:stretch>
+                  </pic:blipFill>
+                  <pic:spPr>
+                    <a:xfrm>
+                      <a:off x="0" y="0"/>
+                      <a:ext cx="3340272" cy="927148"/>
+                    </a:xfrm>
+                    <a:prstGeom prst="rect">
+                      <a:avLst/>
+                    </a:prstGeom>
+                  </pic:spPr>
+                </pic:pic>
+              </a:graphicData>
+            </a:graphic>
+          </wp:inline>
+        </w:drawing>
+      </w:r>
+    </w:p>
+    <w:p>
+      <w:r>
+        <w:t xml:space="preserve">Det vi laver </w:t>
+      </w:r>
+      <w:proofErr w:type="gramStart"/>
+      <w:r>
+        <w:t>her</w:t>
+      </w:r>
+      <w:proofErr w:type="gramEnd"/>
+      <w:r>
+        <w:t xml:space="preserve"> er at vores funktion venter på en handling (Event)</w:t>
+      </w:r>
+      <w:r>
+        <w:br/>
+        <w:t xml:space="preserve">handlingen er at en knap bliver </w:t>
+      </w:r>
+      <w:r>
+        <w:t>trykket ned.</w:t>
+      </w:r>
+      <w:r>
+        <w:br/>
+        <w:t>når en knap bliver trykket ned, så ser vi om det er SPACE</w:t>
+      </w:r>
+      <w:r>
+        <w:br/>
+        <w:t>hvis det er, så oprettes et nyt obje</w:t>
+      </w:r>
+      <w:r>
+        <w:t>k</w:t>
+      </w:r>
+      <w:r>
+        <w:t>t som vi kalder bullet</w:t>
+      </w:r>
+      <w:r>
+        <w:br/>
+      </w:r>
+      <w:proofErr w:type="spellStart"/>
+      <w:r>
+        <w:t>bullet</w:t>
+      </w:r>
+      <w:proofErr w:type="spellEnd"/>
+      <w:r>
+        <w:t xml:space="preserve"> gives samme position som </w:t>
+      </w:r>
+      <w:proofErr w:type="spellStart"/>
+      <w:r>
+        <w:t>ship</w:t>
+      </w:r>
+      <w:proofErr w:type="spellEnd"/>
+      <w:r>
+        <w:t>.</w:t>
+      </w:r>
+      <w:r>
+        <w:br/>
+        <w:t xml:space="preserve">derefter tilføjer vi </w:t>
+      </w:r>
+      <w:r>
+        <w:t>objektet bullet til vores array, som så bliver en liste med skud.</w:t>
+      </w:r>
+    </w:p>
+    <w:p>
+      <w:r>
+        <w:br/>
+      </w:r>
+      <w:r>
+        <w:t xml:space="preserve">Hvis du starter spillet op nu og trykker på </w:t>
+      </w:r>
+      <w:proofErr w:type="gramStart"/>
+      <w:r>
+        <w:t>SPACE</w:t>
+      </w:r>
+      <w:proofErr w:type="gramEnd"/>
+      <w:r>
+        <w:t xml:space="preserve"> vil du se at der ikke sker noget.</w:t>
+      </w:r>
+      <w:r>
+        <w:br/>
+      </w:r>
+      <w:r>
+        <w:t xml:space="preserve">Vi bliver </w:t>
+      </w:r>
+      <w:proofErr w:type="gramStart"/>
+      <w:r>
+        <w:t>nød</w:t>
+      </w:r>
+      <w:proofErr w:type="gramEnd"/>
+      <w:r>
+        <w:t xml:space="preserve"> til</w:t>
+      </w:r>
+      <w:r>
+        <w:t xml:space="preserve"> først at </w:t>
+      </w:r>
+      <w:r>
+        <w:t>tegne skuddet på skærmen.</w:t>
+      </w:r>
+    </w:p>
+    <w:p>
+      <w:r>
+        <w:rPr>
+          <w:noProof/>
+        </w:rPr>
+        <w:drawing>
+          <wp:inline distT="0" distB="0" distL="0" distR="0" wp14:anchorId="0005C6D1" wp14:editId="0936CAB3">
+            <wp:extent cx="5731510" cy="2023110"/>
+            <wp:effectExtent l="0" t="0" r="0" b="0"/>
+            <wp:docPr id="738590268" name="Picture 1" descr="A computer code on a white background&#10;&#10;AI-generated content may be incorrect."/>
+            <wp:cNvGraphicFramePr>
+              <a:graphicFrameLocks xmlns:a="http://schemas.openxmlformats.org/drawingml/2006/main" noChangeAspect="1"/>
+            </wp:cNvGraphicFramePr>
+            <a:graphic xmlns:a="http://schemas.openxmlformats.org/drawingml/2006/main">
+              <a:graphicData uri="http://schemas.openxmlformats.org/drawingml/2006/picture">
+                <pic:pic xmlns:pic="http://schemas.openxmlformats.org/drawingml/2006/picture">
+                  <pic:nvPicPr>
+                    <pic:cNvPr id="738590268" name="Picture 1" descr="A computer code on a white background&#10;&#10;AI-generated content may be incorrect."/>
+                    <pic:cNvPicPr/>
+                  </pic:nvPicPr>
+                  <pic:blipFill>
+                    <a:blip r:embed="rId30"/>
+                    <a:stretch>
+                      <a:fillRect/>
+                    </a:stretch>
+                  </pic:blipFill>
+                  <pic:spPr>
+                    <a:xfrm>
+                      <a:off x="0" y="0"/>
+                      <a:ext cx="5731510" cy="2023110"/>
+                    </a:xfrm>
+                    <a:prstGeom prst="rect">
+                      <a:avLst/>
+                    </a:prstGeom>
+                  </pic:spPr>
+                </pic:pic>
+              </a:graphicData>
+            </a:graphic>
+          </wp:inline>
+        </w:drawing>
+      </w:r>
+      <w:r>
+        <w:br/>
+        <w:t xml:space="preserve">tilføj den markerede kode i </w:t>
+      </w:r>
+      <w:proofErr w:type="spellStart"/>
+      <w:proofErr w:type="gramStart"/>
+      <w:r>
+        <w:t>draw</w:t>
+      </w:r>
+      <w:proofErr w:type="spellEnd"/>
+      <w:r>
+        <w:t>(</w:t>
+      </w:r>
+      <w:proofErr w:type="gramEnd"/>
+      <w:r>
+        <w:t>)</w:t>
+      </w:r>
+      <w:r>
+        <w:br/>
+      </w:r>
+      <w:r>
+        <w:t>med koden løber programmet arrayet med skud igennem og tegner alle de skud som er lagt ind i bullets.  Prøv nu spillet</w:t>
+      </w:r>
+      <w:r>
+        <w:t>.</w:t>
+      </w:r>
+    </w:p>
+    <w:p>
+      <w:r>
+        <w:lastRenderedPageBreak/>
+        <w:t>Skuddet bliver tegnet midt i rumskibet, men skuddet bevæger sig ikke.</w:t>
+      </w:r>
+      <w:r>
+        <w:br/>
+        <w:t>tilføj denne kode</w:t>
+      </w:r>
+      <w:r>
+        <w:t xml:space="preserve"> nederst</w:t>
+      </w:r>
+      <w:r>
+        <w:t xml:space="preserve"> i </w:t>
+      </w:r>
+      <w:proofErr w:type="spellStart"/>
+      <w:proofErr w:type="gramStart"/>
+      <w:r>
+        <w:t>update</w:t>
+      </w:r>
+      <w:proofErr w:type="spellEnd"/>
+      <w:r>
+        <w:t>(</w:t>
+      </w:r>
+      <w:proofErr w:type="gramEnd"/>
+      <w:r>
+        <w:t>)</w:t>
+      </w:r>
+      <w:r>
+        <w:t xml:space="preserve"> </w:t>
+      </w:r>
+    </w:p>
+    <w:p>
+      <w:r>
+        <w:rPr>
+          <w:noProof/>
+        </w:rPr>
+        <w:drawing>
+          <wp:inline distT="0" distB="0" distL="0" distR="0" wp14:anchorId="0DCB5E41" wp14:editId="7EE7EA80">
+            <wp:extent cx="2375022" cy="749339"/>
+            <wp:effectExtent l="0" t="0" r="6350" b="0"/>
+            <wp:docPr id="254361999" name="Picture 1" descr="A close up of a text&#10;&#10;AI-generated content may be incorrect."/>
+            <wp:cNvGraphicFramePr>
+              <a:graphicFrameLocks xmlns:a="http://schemas.openxmlformats.org/drawingml/2006/main" noChangeAspect="1"/>
+            </wp:cNvGraphicFramePr>
+            <a:graphic xmlns:a="http://schemas.openxmlformats.org/drawingml/2006/main">
+              <a:graphicData uri="http://schemas.openxmlformats.org/drawingml/2006/picture">
+                <pic:pic xmlns:pic="http://schemas.openxmlformats.org/drawingml/2006/picture">
+                  <pic:nvPicPr>
+                    <pic:cNvPr id="254361999" name="Picture 1" descr="A close up of a text&#10;&#10;AI-generated content may be incorrect."/>
+                    <pic:cNvPicPr/>
+                  </pic:nvPicPr>
+                  <pic:blipFill>
+                    <a:blip r:embed="rId31"/>
+                    <a:stretch>
+                      <a:fillRect/>
+                    </a:stretch>
+                  </pic:blipFill>
+                  <pic:spPr>
+                    <a:xfrm>
+                      <a:off x="0" y="0"/>
+                      <a:ext cx="2375022" cy="749339"/>
+                    </a:xfrm>
+                    <a:prstGeom prst="rect">
+                      <a:avLst/>
+                    </a:prstGeom>
+                  </pic:spPr>
+                </pic:pic>
+              </a:graphicData>
+            </a:graphic>
+          </wp:inline>
+        </w:drawing>
+      </w:r>
+    </w:p>
+    <w:p/>
+    <w:p>
+      <w:r>
+        <w:t>Prøv nu</w:t>
+      </w:r>
+      <w:r>
+        <w:t xml:space="preserve"> spillet</w:t>
+      </w:r>
+    </w:p>
+    <w:p>
+      <w:r>
+        <w:rPr>
+          <w:noProof/>
+        </w:rPr>
+        <w:drawing>
+          <wp:inline distT="0" distB="0" distL="0" distR="0" wp14:anchorId="1967C851" wp14:editId="6D5F271A">
+            <wp:extent cx="1695537" cy="1251014"/>
+            <wp:effectExtent l="0" t="0" r="0" b="6350"/>
+            <wp:docPr id="1713872229" name="Picture 1" descr="A white arrow pointing to a star&#10;&#10;AI-generated content may be incorrect."/>
+            <wp:cNvGraphicFramePr>
+              <a:graphicFrameLocks xmlns:a="http://schemas.openxmlformats.org/drawingml/2006/main" noChangeAspect="1"/>
+            </wp:cNvGraphicFramePr>
+            <a:graphic xmlns:a="http://schemas.openxmlformats.org/drawingml/2006/main">
+              <a:graphicData uri="http://schemas.openxmlformats.org/drawingml/2006/picture">
+                <pic:pic xmlns:pic="http://schemas.openxmlformats.org/drawingml/2006/picture">
+                  <pic:nvPicPr>
+                    <pic:cNvPr id="1713872229" name="Picture 1" descr="A white arrow pointing to a star&#10;&#10;AI-generated content may be incorrect."/>
+                    <pic:cNvPicPr/>
+                  </pic:nvPicPr>
+                  <pic:blipFill>
+                    <a:blip r:embed="rId32"/>
+                    <a:stretch>
+                      <a:fillRect/>
+                    </a:stretch>
+                  </pic:blipFill>
+                  <pic:spPr>
+                    <a:xfrm>
+                      <a:off x="0" y="0"/>
+                      <a:ext cx="1695537" cy="1251014"/>
+                    </a:xfrm>
+                    <a:prstGeom prst="rect">
+                      <a:avLst/>
+                    </a:prstGeom>
+                  </pic:spPr>
+                </pic:pic>
+              </a:graphicData>
+            </a:graphic>
+          </wp:inline>
+        </w:drawing>
+      </w:r>
+    </w:p>
+    <w:p>
+      <w:r>
+        <w:t>Yes, vi har et skud som bevæger sig. Men det bevæger sig ikke i samme retning som skibet.</w:t>
+      </w:r>
+    </w:p>
+    <w:p>
+      <w:r>
+        <w:t>Vi må lave lidt kode ændring.</w:t>
+      </w:r>
+      <w:r>
+        <w:br/>
+        <w:t>tilføj denne kode til vores event fra tidligere. Bemærk at den sidste linje skal blive ved med at være den sidste linje.</w:t>
+      </w:r>
+      <w:r>
+        <w:br/>
+        <w:t xml:space="preserve"> </w:t>
+      </w:r>
+      <w:r>
+        <w:rPr>
+          <w:noProof/>
+        </w:rPr>
+        <w:drawing>
+          <wp:inline distT="0" distB="0" distL="0" distR="0" wp14:anchorId="5133FDFC" wp14:editId="27282C29">
+            <wp:extent cx="4692891" cy="1670136"/>
+            <wp:effectExtent l="0" t="0" r="0" b="6350"/>
+            <wp:docPr id="467352171" name="Picture 1" descr="A screen shot of a computer code&#10;&#10;AI-generated content may be incorrect."/>
+            <wp:cNvGraphicFramePr>
+              <a:graphicFrameLocks xmlns:a="http://schemas.openxmlformats.org/drawingml/2006/main" noChangeAspect="1"/>
+            </wp:cNvGraphicFramePr>
+            <a:graphic xmlns:a="http://schemas.openxmlformats.org/drawingml/2006/main">
+              <a:graphicData uri="http://schemas.openxmlformats.org/drawingml/2006/picture">
+                <pic:pic xmlns:pic="http://schemas.openxmlformats.org/drawingml/2006/picture">
+                  <pic:nvPicPr>
+                    <pic:cNvPr id="467352171" name="Picture 1" descr="A screen shot of a computer code&#10;&#10;AI-generated content may be incorrect."/>
+                    <pic:cNvPicPr/>
+                  </pic:nvPicPr>
+                  <pic:blipFill>
+                    <a:blip r:embed="rId33"/>
+                    <a:stretch>
+                      <a:fillRect/>
+                    </a:stretch>
+                  </pic:blipFill>
+                  <pic:spPr>
+                    <a:xfrm>
+                      <a:off x="0" y="0"/>
+                      <a:ext cx="4692891" cy="1670136"/>
+                    </a:xfrm>
+                    <a:prstGeom prst="rect">
+                      <a:avLst/>
+                    </a:prstGeom>
+                  </pic:spPr>
+                </pic:pic>
+              </a:graphicData>
+            </a:graphic>
+          </wp:inline>
+        </w:drawing>
+      </w:r>
+      <w:r>
+        <w:br/>
+      </w:r>
+    </w:p>
+    <w:p>
+      <w:r>
+        <w:t xml:space="preserve">Først sikre vi os at bullet har samme retning som </w:t>
+      </w:r>
+      <w:proofErr w:type="spellStart"/>
+      <w:r>
+        <w:t>ship</w:t>
+      </w:r>
+      <w:proofErr w:type="spellEnd"/>
+      <w:r>
+        <w:t>.</w:t>
+      </w:r>
+      <w:r>
+        <w:br/>
+        <w:t>så lav</w:t>
+      </w:r>
+      <w:r>
+        <w:t xml:space="preserve">es der omregning til radianer for at vi kan </w:t>
+      </w:r>
+      <w:r>
+        <w:t xml:space="preserve">beregne </w:t>
+      </w:r>
+      <w:proofErr w:type="spellStart"/>
+      <w:r>
+        <w:t>vx</w:t>
+      </w:r>
+      <w:proofErr w:type="spellEnd"/>
+      <w:r>
+        <w:t xml:space="preserve">, vy, </w:t>
+      </w:r>
+      <w:r>
+        <w:t xml:space="preserve">ændrings </w:t>
+      </w:r>
+      <w:r>
+        <w:t>faktorer.</w:t>
+      </w:r>
+      <w:r>
+        <w:br/>
+      </w:r>
+      <w:r>
+        <w:br/>
+        <w:t xml:space="preserve">lige som med </w:t>
+      </w:r>
+      <w:proofErr w:type="spellStart"/>
+      <w:r>
+        <w:t>ship</w:t>
+      </w:r>
+      <w:proofErr w:type="spellEnd"/>
+      <w:r>
+        <w:t xml:space="preserve"> skal vi nu have de nye </w:t>
+      </w:r>
+      <w:proofErr w:type="gramStart"/>
+      <w:r>
+        <w:t>ændring</w:t>
+      </w:r>
+      <w:proofErr w:type="gramEnd"/>
+      <w:r>
+        <w:t xml:space="preserve"> i skuddets placering på skærmen opdateret</w:t>
+      </w:r>
+      <w:r>
+        <w:t>.</w:t>
+      </w:r>
+      <w:r>
+        <w:br/>
+        <w:t xml:space="preserve">I </w:t>
+      </w:r>
+      <w:proofErr w:type="spellStart"/>
+      <w:proofErr w:type="gramStart"/>
+      <w:r>
+        <w:t>update</w:t>
+      </w:r>
+      <w:proofErr w:type="spellEnd"/>
+      <w:r>
+        <w:t>(</w:t>
+      </w:r>
+      <w:proofErr w:type="gramEnd"/>
+      <w:r>
+        <w:t>) laves denne ændring</w:t>
+      </w:r>
+      <w:r>
+        <w:br/>
+      </w:r>
+      <w:r>
+        <w:rPr>
+          <w:noProof/>
+        </w:rPr>
+        <w:drawing>
+          <wp:inline distT="0" distB="0" distL="0" distR="0" wp14:anchorId="1A2AC4E6" wp14:editId="55EBC6CD">
+            <wp:extent cx="5124713" cy="749339"/>
+            <wp:effectExtent l="0" t="0" r="0" b="0"/>
+            <wp:docPr id="3494885" name="Picture 1" descr="A red arrow pointing to a black and white background&#10;&#10;AI-generated content may be incorrect."/>
+            <wp:cNvGraphicFramePr>
+              <a:graphicFrameLocks xmlns:a="http://schemas.openxmlformats.org/drawingml/2006/main" noChangeAspect="1"/>
+            </wp:cNvGraphicFramePr>
+            <a:graphic xmlns:a="http://schemas.openxmlformats.org/drawingml/2006/main">
+              <a:graphicData uri="http://schemas.openxmlformats.org/drawingml/2006/picture">
+                <pic:pic xmlns:pic="http://schemas.openxmlformats.org/drawingml/2006/picture">
+                  <pic:nvPicPr>
+                    <pic:cNvPr id="3494885" name="Picture 1" descr="A red arrow pointing to a black and white background&#10;&#10;AI-generated content may be incorrect."/>
+                    <pic:cNvPicPr/>
+                  </pic:nvPicPr>
+                  <pic:blipFill>
+                    <a:blip r:embed="rId34"/>
+                    <a:stretch>
+                      <a:fillRect/>
+                    </a:stretch>
+                  </pic:blipFill>
+                  <pic:spPr>
+                    <a:xfrm>
+                      <a:off x="0" y="0"/>
+                      <a:ext cx="5124713" cy="749339"/>
+                    </a:xfrm>
+                    <a:prstGeom prst="rect">
+                      <a:avLst/>
+                    </a:prstGeom>
+                  </pic:spPr>
+                </pic:pic>
+              </a:graphicData>
+            </a:graphic>
+          </wp:inline>
+        </w:drawing>
+      </w:r>
+      <w:r>
+        <w:br/>
+      </w:r>
+      <w:r>
+        <w:br/>
+        <w:t xml:space="preserve">prøv nu </w:t>
+      </w:r>
+      <w:r>
+        <w:t>spillet</w:t>
+      </w:r>
+      <w:r>
+        <w:br/>
+      </w:r>
+      <w:r>
+        <w:br/>
+        <w:t>Virker det?</w:t>
+      </w:r>
+    </w:p>
+    <w:p>
+      <w:r>
+        <w:br w:type="page"/>
+      </w:r>
+    </w:p>
+    <w:p>
+      <w:r>
+        <w:lastRenderedPageBreak/>
+        <w:t>Ja det ser godt ud.</w:t>
+      </w:r>
+    </w:p>
+    <w:p>
+      <w:r>
+        <w:rPr>
+          <w:noProof/>
+        </w:rPr>
+        <w:drawing>
+          <wp:inline distT="0" distB="0" distL="0" distR="0" wp14:anchorId="12829024" wp14:editId="01693F31">
+            <wp:extent cx="2062711" cy="2171700"/>
+            <wp:effectExtent l="0" t="0" r="0" b="0"/>
+            <wp:docPr id="1429717921" name="Picture 1" descr="A red arrow pointing towards a star&#10;&#10;AI-generated content may be incorrect."/>
+            <wp:cNvGraphicFramePr>
+              <a:graphicFrameLocks xmlns:a="http://schemas.openxmlformats.org/drawingml/2006/main" noChangeAspect="1"/>
+            </wp:cNvGraphicFramePr>
+            <a:graphic xmlns:a="http://schemas.openxmlformats.org/drawingml/2006/main">
+              <a:graphicData uri="http://schemas.openxmlformats.org/drawingml/2006/picture">
+                <pic:pic xmlns:pic="http://schemas.openxmlformats.org/drawingml/2006/picture">
+                  <pic:nvPicPr>
+                    <pic:cNvPr id="1429717921" name="Picture 1" descr="A red arrow pointing towards a star&#10;&#10;AI-generated content may be incorrect."/>
+                    <pic:cNvPicPr/>
+                  </pic:nvPicPr>
+                  <pic:blipFill>
+                    <a:blip r:embed="rId35"/>
+                    <a:stretch>
+                      <a:fillRect/>
+                    </a:stretch>
+                  </pic:blipFill>
+                  <pic:spPr>
+                    <a:xfrm>
+                      <a:off x="0" y="0"/>
+                      <a:ext cx="2064196" cy="2173264"/>
+                    </a:xfrm>
+                    <a:prstGeom prst="rect">
+                      <a:avLst/>
+                    </a:prstGeom>
+                  </pic:spPr>
+                </pic:pic>
+              </a:graphicData>
+            </a:graphic>
+          </wp:inline>
+        </w:drawing>
+      </w:r>
+    </w:p>
+    <w:p>
+      <w:r>
+        <w:br/>
+        <w:t xml:space="preserve">Men der er lige </w:t>
+      </w:r>
+      <w:r>
+        <w:t>en ting som skal rettes op. Det kan ikke ses på skærmen men det sker i baggrunden</w:t>
+      </w:r>
+      <w:r>
+        <w:t>.</w:t>
+      </w:r>
+      <w:r>
+        <w:br/>
+      </w:r>
+      <w:r>
+        <w:br/>
+        <w:t>Tilføj denne linje kode</w:t>
+      </w:r>
+      <w:r>
+        <w:br/>
+      </w:r>
+      <w:r>
+        <w:rPr>
+          <w:noProof/>
+        </w:rPr>
+        <w:drawing>
+          <wp:inline distT="0" distB="0" distL="0" distR="0" wp14:anchorId="219AC380" wp14:editId="0FBEF289">
+            <wp:extent cx="2159000" cy="837163"/>
+            <wp:effectExtent l="0" t="0" r="0" b="0"/>
+            <wp:docPr id="1579133313" name="Picture 1" descr="A screenshot of a computer&#10;&#10;AI-generated content may be incorrect."/>
+            <wp:cNvGraphicFramePr>
+              <a:graphicFrameLocks xmlns:a="http://schemas.openxmlformats.org/drawingml/2006/main" noChangeAspect="1"/>
+            </wp:cNvGraphicFramePr>
+            <a:graphic xmlns:a="http://schemas.openxmlformats.org/drawingml/2006/main">
+              <a:graphicData uri="http://schemas.openxmlformats.org/drawingml/2006/picture">
+                <pic:pic xmlns:pic="http://schemas.openxmlformats.org/drawingml/2006/picture">
+                  <pic:nvPicPr>
+                    <pic:cNvPr id="1579133313" name="Picture 1" descr="A screenshot of a computer&#10;&#10;AI-generated content may be incorrect."/>
+                    <pic:cNvPicPr/>
+                  </pic:nvPicPr>
+                  <pic:blipFill>
+                    <a:blip r:embed="rId36"/>
+                    <a:stretch>
+                      <a:fillRect/>
+                    </a:stretch>
+                  </pic:blipFill>
+                  <pic:spPr>
+                    <a:xfrm>
+                      <a:off x="0" y="0"/>
+                      <a:ext cx="2169809" cy="841354"/>
+                    </a:xfrm>
+                    <a:prstGeom prst="rect">
+                      <a:avLst/>
+                    </a:prstGeom>
+                  </pic:spPr>
+                </pic:pic>
+              </a:graphicData>
+            </a:graphic>
+          </wp:inline>
+        </w:drawing>
+      </w:r>
+      <w:r>
+        <w:br/>
+      </w:r>
+      <w:r>
+        <w:br/>
+        <w:t>kør spillet og se i terminalen</w:t>
+      </w:r>
+      <w:r>
+        <w:t xml:space="preserve">. Hver gang vi afgiver et </w:t>
+      </w:r>
+      <w:proofErr w:type="gramStart"/>
+      <w:r>
+        <w:t>skud</w:t>
+      </w:r>
+      <w:proofErr w:type="gramEnd"/>
+      <w:r>
+        <w:t xml:space="preserve"> </w:t>
+      </w:r>
+      <w:r>
+        <w:t>bliver skuddet tilføjet arrayet bullets.</w:t>
+      </w:r>
+      <w:r>
+        <w:br/>
+        <w:t xml:space="preserve">men skuddet bliver aldrig slettet </w:t>
+      </w:r>
+      <w:proofErr w:type="gramStart"/>
+      <w:r>
+        <w:t>der fra</w:t>
+      </w:r>
+      <w:proofErr w:type="gramEnd"/>
+      <w:r>
+        <w:t xml:space="preserve">. Dvs. spillet bliver ved med at </w:t>
+      </w:r>
+      <w:r>
+        <w:t>bruge ressourcer på skuddet, selvom vi ikke længere har det på skærmen.</w:t>
+      </w:r>
+      <w:r>
+        <w:br/>
+        <w:t>lad os ændre koden så skuddet fjernes når det kommer uden for skærmen.</w:t>
+      </w:r>
+    </w:p>
+    <w:p>
+      <w:r>
+        <w:rPr>
+          <w:noProof/>
+        </w:rPr>
+        <w:drawing>
+          <wp:inline distT="0" distB="0" distL="0" distR="0" wp14:anchorId="36160161" wp14:editId="20F7273D">
+            <wp:extent cx="5702593" cy="1543129"/>
+            <wp:effectExtent l="0" t="0" r="0" b="0"/>
+            <wp:docPr id="824980" name="Picture 1" descr="A computer code with blue text&#10;&#10;AI-generated content may be incorrect."/>
+            <wp:cNvGraphicFramePr>
+              <a:graphicFrameLocks xmlns:a="http://schemas.openxmlformats.org/drawingml/2006/main" noChangeAspect="1"/>
+            </wp:cNvGraphicFramePr>
+            <a:graphic xmlns:a="http://schemas.openxmlformats.org/drawingml/2006/main">
+              <a:graphicData uri="http://schemas.openxmlformats.org/drawingml/2006/picture">
+                <pic:pic xmlns:pic="http://schemas.openxmlformats.org/drawingml/2006/picture">
+                  <pic:nvPicPr>
+                    <pic:cNvPr id="824980" name="Picture 1" descr="A computer code with blue text&#10;&#10;AI-generated content may be incorrect."/>
+                    <pic:cNvPicPr/>
+                  </pic:nvPicPr>
+                  <pic:blipFill>
+                    <a:blip r:embed="rId37"/>
+                    <a:stretch>
+                      <a:fillRect/>
+                    </a:stretch>
+                  </pic:blipFill>
+                  <pic:spPr>
+                    <a:xfrm>
+                      <a:off x="0" y="0"/>
+                      <a:ext cx="5702593" cy="1543129"/>
+                    </a:xfrm>
+                    <a:prstGeom prst="rect">
+                      <a:avLst/>
+                    </a:prstGeom>
+                  </pic:spPr>
+                </pic:pic>
+              </a:graphicData>
+            </a:graphic>
+          </wp:inline>
+        </w:drawing>
+      </w:r>
+      <w:r>
+        <w:br/>
+      </w:r>
+      <w:r>
+        <w:t xml:space="preserve">tilføj den markeret kode og </w:t>
+      </w:r>
+      <w:r>
+        <w:t>prøv spillet af.</w:t>
+      </w:r>
+      <w:r>
+        <w:br/>
+        <w:t>nu skal terminalen vise et stigen tal, når et skud afgives, men</w:t>
+      </w:r>
+      <w:r>
+        <w:t xml:space="preserve"> automatisk tælle ned når </w:t>
+      </w:r>
+      <w:r>
+        <w:t>skud kommer uden for skærm området.</w:t>
+      </w:r>
+      <w:r>
+        <w:br/>
+      </w:r>
+      <w:r>
+        <w:br/>
+        <w:t>fjern nu denne linje kode</w:t>
+      </w:r>
+      <w:r>
+        <w:br/>
+      </w:r>
+      <w:r>
+        <w:rPr>
+          <w:noProof/>
+        </w:rPr>
+        <w:drawing>
+          <wp:inline distT="0" distB="0" distL="0" distR="0" wp14:anchorId="42E4BC1C" wp14:editId="5C11565C">
+            <wp:extent cx="2438525" cy="203210"/>
+            <wp:effectExtent l="0" t="0" r="0" b="6350"/>
+            <wp:docPr id="998252973" name="Picture 1"/>
+            <wp:cNvGraphicFramePr>
+              <a:graphicFrameLocks xmlns:a="http://schemas.openxmlformats.org/drawingml/2006/main" noChangeAspect="1"/>
+            </wp:cNvGraphicFramePr>
+            <a:graphic xmlns:a="http://schemas.openxmlformats.org/drawingml/2006/main">
+              <a:graphicData uri="http://schemas.openxmlformats.org/drawingml/2006/picture">
+                <pic:pic xmlns:pic="http://schemas.openxmlformats.org/drawingml/2006/picture">
+                  <pic:nvPicPr>
+                    <pic:cNvPr id="998252973" name=""/>
+                    <pic:cNvPicPr/>
+                  </pic:nvPicPr>
+                  <pic:blipFill>
+                    <a:blip r:embed="rId38"/>
+                    <a:stretch>
+                      <a:fillRect/>
+                    </a:stretch>
+                  </pic:blipFill>
+                  <pic:spPr>
+                    <a:xfrm>
+                      <a:off x="0" y="0"/>
+                      <a:ext cx="2438525" cy="203210"/>
+                    </a:xfrm>
+                    <a:prstGeom prst="rect">
+                      <a:avLst/>
+                    </a:prstGeom>
+                  </pic:spPr>
+                </pic:pic>
+              </a:graphicData>
+            </a:graphic>
+          </wp:inline>
+        </w:drawing>
+      </w:r>
+    </w:p>
+    <w:p>
+      <w:r>
+        <w:t>Nu er del 4 færdig.</w:t>
+      </w:r>
+    </w:p>
+    <w:p>
+      <w:r>
+        <w:br w:type="page"/>
+      </w:r>
+    </w:p>
+    <w:p>
+      <w:pPr>
+        <w:pStyle w:val="Heading3"/>
+      </w:pPr>
+      <w:proofErr w:type="gramStart"/>
+      <w:r>
+        <w:lastRenderedPageBreak/>
+        <w:t>Del mål</w:t>
+      </w:r>
+      <w:proofErr w:type="gramEnd"/>
+      <w:r>
+        <w:t xml:space="preserve"> 5 - </w:t>
+      </w:r>
+      <w:r>
+        <w:t>Kometer der kommer fra alle side med forskelligt tids interval</w:t>
+      </w:r>
+      <w:r>
+        <w:t xml:space="preserve"> </w:t>
+      </w:r>
+    </w:p>
+    <w:p>
+      <w:r>
+        <w:t>Nu kan vores rumskib flyve rund og skyde. Nu skal det have noget at skyde på!</w:t>
+      </w:r>
+    </w:p>
+    <w:p>
+      <w:r>
+        <w:t>Vi skal have nogle komet</w:t>
+      </w:r>
+      <w:r>
+        <w:t>er med i spillet</w:t>
+      </w:r>
+      <w:r>
+        <w:t>.</w:t>
+      </w:r>
+      <w:r>
+        <w:br/>
+      </w:r>
+      <w:r>
+        <w:br/>
+        <w:t xml:space="preserve">det er lidt en gentagelse af sidste </w:t>
+      </w:r>
+      <w:proofErr w:type="gramStart"/>
+      <w:r>
+        <w:t>del mål</w:t>
+      </w:r>
+      <w:proofErr w:type="gramEnd"/>
+      <w:r>
+        <w:t xml:space="preserve"> med skuddene.</w:t>
+      </w:r>
+      <w:r>
+        <w:br/>
+        <w:t xml:space="preserve">1. vi skal oprette et array til at holde styr på </w:t>
+      </w:r>
+      <w:r>
+        <w:t>kometerne.</w:t>
+      </w:r>
+      <w:r>
+        <w:br/>
+        <w:t>2. vi skal oprette nogle kometer</w:t>
+      </w:r>
+      <w:r>
+        <w:t xml:space="preserve"> (</w:t>
+      </w:r>
+      <w:proofErr w:type="spellStart"/>
+      <w:r>
+        <w:t>spawn</w:t>
+      </w:r>
+      <w:proofErr w:type="spellEnd"/>
+      <w:r>
+        <w:t>)</w:t>
+      </w:r>
+      <w:r>
+        <w:t>.</w:t>
+      </w:r>
+      <w:r>
+        <w:br/>
+        <w:t>3. Vi skal tegne kometerne</w:t>
+      </w:r>
+      <w:r>
+        <w:br/>
+      </w:r>
+      <w:r>
+        <w:t>4</w:t>
+      </w:r>
+      <w:r>
+        <w:t>. vi skal bevæge kometerne og slette dem igen når de er uden for skærm området.</w:t>
+      </w:r>
+    </w:p>
+    <w:p/>
+    <w:p>
+      <w:r>
+        <w:t xml:space="preserve">Først tilføjer vi kode til at lave et </w:t>
+      </w:r>
+      <w:proofErr w:type="gramStart"/>
+      <w:r>
+        <w:t>komet array</w:t>
+      </w:r>
+      <w:proofErr w:type="gramEnd"/>
+      <w:r>
+        <w:t xml:space="preserve"> der hedder meteors</w:t>
+      </w:r>
+    </w:p>
+    <w:p>
+      <w:r>
+        <w:rPr>
+          <w:noProof/>
+        </w:rPr>
+        <w:drawing>
+          <wp:inline distT="0" distB="0" distL="0" distR="0" wp14:anchorId="68FA3FAF" wp14:editId="6F7F2302">
+            <wp:extent cx="1460575" cy="1327218"/>
+            <wp:effectExtent l="0" t="0" r="6350" b="6350"/>
+            <wp:docPr id="368000645" name="Picture 1" descr="A screenshot of a computer&#10;&#10;AI-generated content may be incorrect."/>
+            <wp:cNvGraphicFramePr>
+              <a:graphicFrameLocks xmlns:a="http://schemas.openxmlformats.org/drawingml/2006/main" noChangeAspect="1"/>
+            </wp:cNvGraphicFramePr>
+            <a:graphic xmlns:a="http://schemas.openxmlformats.org/drawingml/2006/main">
+              <a:graphicData uri="http://schemas.openxmlformats.org/drawingml/2006/picture">
+                <pic:pic xmlns:pic="http://schemas.openxmlformats.org/drawingml/2006/picture">
+                  <pic:nvPicPr>
+                    <pic:cNvPr id="368000645" name="Picture 1" descr="A screenshot of a computer&#10;&#10;AI-generated content may be incorrect."/>
+                    <pic:cNvPicPr/>
+                  </pic:nvPicPr>
+                  <pic:blipFill>
+                    <a:blip r:embed="rId39"/>
+                    <a:stretch>
+                      <a:fillRect/>
+                    </a:stretch>
+                  </pic:blipFill>
+                  <pic:spPr>
+                    <a:xfrm>
+                      <a:off x="0" y="0"/>
+                      <a:ext cx="1460575" cy="1327218"/>
+                    </a:xfrm>
+                    <a:prstGeom prst="rect">
+                      <a:avLst/>
+                    </a:prstGeom>
+                  </pic:spPr>
+                </pic:pic>
+              </a:graphicData>
+            </a:graphic>
+          </wp:inline>
+        </w:drawing>
+      </w:r>
+    </w:p>
+    <w:p/>
+    <w:p>
+      <w:r>
+        <w:t xml:space="preserve">Sidst i </w:t>
+      </w:r>
+      <w:proofErr w:type="spellStart"/>
+      <w:proofErr w:type="gramStart"/>
+      <w:r>
+        <w:t>update</w:t>
+      </w:r>
+      <w:proofErr w:type="spellEnd"/>
+      <w:r>
+        <w:t>(</w:t>
+      </w:r>
+      <w:proofErr w:type="gramEnd"/>
+      <w:r>
+        <w:t xml:space="preserve">) tilføjer vi denne kode som er en trigger der kalder </w:t>
+      </w:r>
+      <w:r>
+        <w:t xml:space="preserve">vores meteor </w:t>
+      </w:r>
+      <w:proofErr w:type="spellStart"/>
+      <w:r>
+        <w:t>spawner</w:t>
+      </w:r>
+      <w:proofErr w:type="spellEnd"/>
+      <w:r>
+        <w:br/>
+      </w:r>
+      <w:r>
+        <w:rPr>
+          <w:noProof/>
+        </w:rPr>
+        <w:drawing>
+          <wp:inline distT="0" distB="0" distL="0" distR="0" wp14:anchorId="4EB6168C" wp14:editId="500F57D3">
+            <wp:extent cx="3073558" cy="730288"/>
+            <wp:effectExtent l="0" t="0" r="0" b="0"/>
+            <wp:docPr id="898399494" name="Picture 1" descr="A black and white text&#10;&#10;AI-generated content may be incorrect."/>
+            <wp:cNvGraphicFramePr>
+              <a:graphicFrameLocks xmlns:a="http://schemas.openxmlformats.org/drawingml/2006/main" noChangeAspect="1"/>
+            </wp:cNvGraphicFramePr>
+            <a:graphic xmlns:a="http://schemas.openxmlformats.org/drawingml/2006/main">
+              <a:graphicData uri="http://schemas.openxmlformats.org/drawingml/2006/picture">
+                <pic:pic xmlns:pic="http://schemas.openxmlformats.org/drawingml/2006/picture">
+                  <pic:nvPicPr>
+                    <pic:cNvPr id="898399494" name="Picture 1" descr="A black and white text&#10;&#10;AI-generated content may be incorrect."/>
+                    <pic:cNvPicPr/>
+                  </pic:nvPicPr>
+                  <pic:blipFill>
+                    <a:blip r:embed="rId40"/>
+                    <a:stretch>
+                      <a:fillRect/>
+                    </a:stretch>
+                  </pic:blipFill>
+                  <pic:spPr>
+                    <a:xfrm>
+                      <a:off x="0" y="0"/>
+                      <a:ext cx="3073558" cy="730288"/>
+                    </a:xfrm>
+                    <a:prstGeom prst="rect">
+                      <a:avLst/>
+                    </a:prstGeom>
+                  </pic:spPr>
+                </pic:pic>
+              </a:graphicData>
+            </a:graphic>
+          </wp:inline>
+        </w:drawing>
+      </w:r>
+      <w:r>
+        <w:br/>
+      </w:r>
+      <w:r>
+        <w:br/>
+        <w:t xml:space="preserve">Nu skal vi have skrevet vores </w:t>
+      </w:r>
+      <w:proofErr w:type="spellStart"/>
+      <w:r>
+        <w:t>spawn</w:t>
+      </w:r>
+      <w:proofErr w:type="spellEnd"/>
+      <w:r>
+        <w:t xml:space="preserve"> funktion.</w:t>
+      </w:r>
+      <w:r>
+        <w:br/>
+        <w:t xml:space="preserve">sidst i </w:t>
+      </w:r>
+      <w:proofErr w:type="gramStart"/>
+      <w:r>
+        <w:t>program filen</w:t>
+      </w:r>
+      <w:proofErr w:type="gramEnd"/>
+      <w:r>
+        <w:t xml:space="preserve"> tilføjes denne kode</w:t>
+      </w:r>
+      <w:r>
+        <w:t xml:space="preserve"> som er delt i fire dele.</w:t>
+      </w:r>
+      <w:r>
+        <w:br/>
+      </w:r>
+      <w:r>
+        <w:br/>
+      </w:r>
+      <w:r>
+        <w:t>F</w:t>
+      </w:r>
+      <w:r>
+        <w:t xml:space="preserve">ørste del </w:t>
+      </w:r>
+      <w:r>
+        <w:t xml:space="preserve">bruger </w:t>
+      </w:r>
+      <w:proofErr w:type="spellStart"/>
+      <w:r>
+        <w:t>bruger</w:t>
+      </w:r>
+      <w:proofErr w:type="spellEnd"/>
+      <w:r>
+        <w:t xml:space="preserve"> en </w:t>
+      </w:r>
+      <w:proofErr w:type="spellStart"/>
+      <w:r>
+        <w:t>random</w:t>
+      </w:r>
+      <w:proofErr w:type="spellEnd"/>
+      <w:r>
+        <w:t xml:space="preserve"> funktion til at bestemme om det er en lille eller stor komet.</w:t>
+      </w:r>
+    </w:p>
+    <w:p>
+      <w:r>
+        <w:t xml:space="preserve">Anden del bruger først en </w:t>
+      </w:r>
+      <w:proofErr w:type="spellStart"/>
+      <w:r>
+        <w:t>random</w:t>
+      </w:r>
+      <w:proofErr w:type="spellEnd"/>
+      <w:r>
+        <w:t xml:space="preserve"> funktion til at bestemme </w:t>
+      </w:r>
+      <w:proofErr w:type="spellStart"/>
+      <w:r>
+        <w:t>hvileken</w:t>
+      </w:r>
+      <w:proofErr w:type="spellEnd"/>
+      <w:r>
+        <w:t xml:space="preserve"> skærm kant kometen skal start fra og derefter en </w:t>
+      </w:r>
+      <w:proofErr w:type="spellStart"/>
+      <w:r>
+        <w:t>random</w:t>
+      </w:r>
+      <w:proofErr w:type="spellEnd"/>
+      <w:r>
+        <w:t xml:space="preserve"> funktion til at sætte hvor på kanten</w:t>
+      </w:r>
+      <w:r>
+        <w:t xml:space="preserve"> den starter.</w:t>
+      </w:r>
+    </w:p>
+    <w:p>
+      <w:r>
+        <w:t>Tredje del sætter en tilfældig retnings ændrings værdi på kometen i henholdsvis x og y retning.</w:t>
+      </w:r>
+    </w:p>
+    <w:p>
+      <w:r>
+        <w:t xml:space="preserve">Fjerde del tilføjer meteoren til </w:t>
+      </w:r>
+      <w:r>
+        <w:t>vores array.</w:t>
+      </w:r>
+    </w:p>
+    <w:p/>
+    <w:p>
+      <w:r>
+        <w:rPr>
+          <w:noProof/>
+        </w:rPr>
+        <w:lastRenderedPageBreak/>
+        <w:drawing>
+          <wp:inline distT="0" distB="0" distL="0" distR="0" wp14:anchorId="0146BE83" wp14:editId="04F60F34">
+            <wp:extent cx="5731510" cy="3724910"/>
+            <wp:effectExtent l="0" t="0" r="0" b="0"/>
+            <wp:docPr id="1897756373" name="Picture 1" descr="A screenshot of a computer code&#10;&#10;AI-generated content may be incorrect."/>
+            <wp:cNvGraphicFramePr>
+              <a:graphicFrameLocks xmlns:a="http://schemas.openxmlformats.org/drawingml/2006/main" noChangeAspect="1"/>
+            </wp:cNvGraphicFramePr>
+            <a:graphic xmlns:a="http://schemas.openxmlformats.org/drawingml/2006/main">
+              <a:graphicData uri="http://schemas.openxmlformats.org/drawingml/2006/picture">
+                <pic:pic xmlns:pic="http://schemas.openxmlformats.org/drawingml/2006/picture">
+                  <pic:nvPicPr>
+                    <pic:cNvPr id="1897756373" name="Picture 1" descr="A screenshot of a computer code&#10;&#10;AI-generated content may be incorrect."/>
+                    <pic:cNvPicPr/>
+                  </pic:nvPicPr>
+                  <pic:blipFill>
+                    <a:blip r:embed="rId41"/>
+                    <a:stretch>
+                      <a:fillRect/>
+                    </a:stretch>
+                  </pic:blipFill>
+                  <pic:spPr>
+                    <a:xfrm>
+                      <a:off x="0" y="0"/>
+                      <a:ext cx="5731510" cy="3724910"/>
+                    </a:xfrm>
+                    <a:prstGeom prst="rect">
+                      <a:avLst/>
+                    </a:prstGeom>
+                  </pic:spPr>
+                </pic:pic>
+              </a:graphicData>
+            </a:graphic>
+          </wp:inline>
+        </w:drawing>
+      </w:r>
+    </w:p>
+    <w:p/>
+    <w:p>
+      <w:r>
+        <w:t xml:space="preserve">Nu er vi klar til at tegne kometerne på skærmen. </w:t>
+      </w:r>
+    </w:p>
+    <w:p>
+      <w:r>
+        <w:t xml:space="preserve">Side i </w:t>
+      </w:r>
+      <w:proofErr w:type="spellStart"/>
+      <w:proofErr w:type="gramStart"/>
+      <w:r>
+        <w:t>draw</w:t>
+      </w:r>
+      <w:proofErr w:type="spellEnd"/>
+      <w:r>
+        <w:t>(</w:t>
+      </w:r>
+      <w:proofErr w:type="gramEnd"/>
+      <w:r>
+        <w:t>) tilføjes denne kode</w:t>
+      </w:r>
+      <w:r>
+        <w:br/>
+      </w:r>
+      <w:r>
+        <w:rPr>
+          <w:noProof/>
+        </w:rPr>
+        <w:drawing>
+          <wp:inline distT="0" distB="0" distL="0" distR="0" wp14:anchorId="23C912C2" wp14:editId="1928D870">
+            <wp:extent cx="2400423" cy="1346269"/>
+            <wp:effectExtent l="0" t="0" r="0" b="6350"/>
+            <wp:docPr id="1590114078" name="Picture 1" descr="A screenshot of a computer&#10;&#10;AI-generated content may be incorrect."/>
+            <wp:cNvGraphicFramePr>
+              <a:graphicFrameLocks xmlns:a="http://schemas.openxmlformats.org/drawingml/2006/main" noChangeAspect="1"/>
+            </wp:cNvGraphicFramePr>
+            <a:graphic xmlns:a="http://schemas.openxmlformats.org/drawingml/2006/main">
+              <a:graphicData uri="http://schemas.openxmlformats.org/drawingml/2006/picture">
+                <pic:pic xmlns:pic="http://schemas.openxmlformats.org/drawingml/2006/picture">
+                  <pic:nvPicPr>
+                    <pic:cNvPr id="1590114078" name="Picture 1" descr="A screenshot of a computer&#10;&#10;AI-generated content may be incorrect."/>
+                    <pic:cNvPicPr/>
+                  </pic:nvPicPr>
+                  <pic:blipFill>
+                    <a:blip r:embed="rId42"/>
+                    <a:stretch>
+                      <a:fillRect/>
+                    </a:stretch>
+                  </pic:blipFill>
+                  <pic:spPr>
+                    <a:xfrm>
+                      <a:off x="0" y="0"/>
+                      <a:ext cx="2400423" cy="1346269"/>
+                    </a:xfrm>
+                    <a:prstGeom prst="rect">
+                      <a:avLst/>
+                    </a:prstGeom>
+                  </pic:spPr>
+                </pic:pic>
+              </a:graphicData>
+            </a:graphic>
+          </wp:inline>
+        </w:drawing>
+      </w:r>
+    </w:p>
+    <w:p>
+      <w:r>
+        <w:t>Hvis du starter spillet nu, skal der gerne blive tegnet nogle kometer rundt langs kanten.</w:t>
+      </w:r>
+    </w:p>
+    <w:p>
+      <w:r>
+        <w:t xml:space="preserve">Så er vi klar til at få dem til at bevæge sig og </w:t>
+      </w:r>
+      <w:r>
+        <w:t>slette dem når de kommer udenfor skærmen.</w:t>
+      </w:r>
+    </w:p>
+    <w:p>
+      <w:r>
+        <w:t xml:space="preserve">I </w:t>
+      </w:r>
+      <w:proofErr w:type="spellStart"/>
+      <w:proofErr w:type="gramStart"/>
+      <w:r>
+        <w:t>update</w:t>
+      </w:r>
+      <w:proofErr w:type="spellEnd"/>
+      <w:r>
+        <w:t>(</w:t>
+      </w:r>
+      <w:proofErr w:type="gramEnd"/>
+      <w:r>
+        <w:t>) tilføjes denne kode</w:t>
+      </w:r>
+    </w:p>
+    <w:p>
+      <w:r>
+        <w:rPr>
+          <w:noProof/>
+        </w:rPr>
+        <w:drawing>
+          <wp:inline distT="0" distB="0" distL="0" distR="0" wp14:anchorId="5C70F0EC" wp14:editId="30D66D04">
+            <wp:extent cx="4864100" cy="1601607"/>
+            <wp:effectExtent l="0" t="0" r="0" b="0"/>
+            <wp:docPr id="1526360050" name="Picture 1" descr="A computer screen shot of a computer code&#10;&#10;AI-generated content may be incorrect."/>
+            <wp:cNvGraphicFramePr>
+              <a:graphicFrameLocks xmlns:a="http://schemas.openxmlformats.org/drawingml/2006/main" noChangeAspect="1"/>
+            </wp:cNvGraphicFramePr>
+            <a:graphic xmlns:a="http://schemas.openxmlformats.org/drawingml/2006/main">
+              <a:graphicData uri="http://schemas.openxmlformats.org/drawingml/2006/picture">
+                <pic:pic xmlns:pic="http://schemas.openxmlformats.org/drawingml/2006/picture">
+                  <pic:nvPicPr>
+                    <pic:cNvPr id="1526360050" name="Picture 1" descr="A computer screen shot of a computer code&#10;&#10;AI-generated content may be incorrect."/>
+                    <pic:cNvPicPr/>
+                  </pic:nvPicPr>
+                  <pic:blipFill>
+                    <a:blip r:embed="rId43"/>
+                    <a:stretch>
+                      <a:fillRect/>
+                    </a:stretch>
+                  </pic:blipFill>
+                  <pic:spPr>
+                    <a:xfrm>
+                      <a:off x="0" y="0"/>
+                      <a:ext cx="4872671" cy="1604429"/>
+                    </a:xfrm>
+                    <a:prstGeom prst="rect">
+                      <a:avLst/>
+                    </a:prstGeom>
+                  </pic:spPr>
+                </pic:pic>
+              </a:graphicData>
+            </a:graphic>
+          </wp:inline>
+        </w:drawing>
+      </w:r>
+    </w:p>
+    <w:p>
+      <w:r>
+        <w:lastRenderedPageBreak/>
+        <w:t>Så er del 5 færdig.</w:t>
+      </w:r>
+      <w:r>
+        <w:br/>
+      </w:r>
+      <w:r>
+        <w:br/>
+        <w:t>Men du kan prøve at lave lidt optimering.</w:t>
+      </w:r>
+      <w:r>
+        <w:br/>
+        <w:t xml:space="preserve">1. juster </w:t>
+      </w:r>
+      <w:proofErr w:type="spellStart"/>
+      <w:r>
+        <w:t>spawn</w:t>
+      </w:r>
+      <w:proofErr w:type="spellEnd"/>
+      <w:r>
+        <w:t xml:space="preserve"> hastighed</w:t>
+      </w:r>
+      <w:r>
+        <w:br/>
+        <w:t xml:space="preserve">2. ændre så kometer ikke </w:t>
+      </w:r>
+      <w:r>
+        <w:t>fjernes når de er ”halvvejs” udenfor skærm kanten.</w:t>
+      </w:r>
+    </w:p>
+    <w:p>
+      <w:r>
+        <w:br w:type="page"/>
+      </w:r>
+    </w:p>
+    <w:p>
+      <w:pPr>
+        <w:pStyle w:val="Heading3"/>
+      </w:pPr>
+      <w:proofErr w:type="gramStart"/>
+      <w:r>
+        <w:lastRenderedPageBreak/>
+        <w:t>Del mål</w:t>
+      </w:r>
+      <w:proofErr w:type="gramEnd"/>
+      <w:r>
+        <w:t xml:space="preserve"> 6 - </w:t>
+      </w:r>
+      <w:r>
+        <w:t>Komet ødelægges når den rammes med et skud</w:t>
+      </w:r>
+    </w:p>
+    <w:p>
+      <w:r>
+        <w:t>Så har vi fået kometer med i vores spil. Nu skal vi kunne skyde dem ned inden de rammer skibet</w:t>
+      </w:r>
+      <w:r>
+        <w:t>!</w:t>
+      </w:r>
+    </w:p>
+    <w:p>
+      <w:r>
+        <w:t xml:space="preserve">Tilføj denne kode i bunden af </w:t>
+      </w:r>
+      <w:proofErr w:type="spellStart"/>
+      <w:proofErr w:type="gramStart"/>
+      <w:r>
+        <w:t>update</w:t>
+      </w:r>
+      <w:proofErr w:type="spellEnd"/>
+      <w:r>
+        <w:t>(</w:t>
+      </w:r>
+      <w:proofErr w:type="gramEnd"/>
+      <w:r>
+        <w:t>)</w:t>
+      </w:r>
+    </w:p>
+    <w:p>
+      <w:r>
+        <w:rPr>
+          <w:noProof/>
+        </w:rPr>
+        <w:drawing>
+          <wp:inline distT="0" distB="0" distL="0" distR="0" wp14:anchorId="3C023059" wp14:editId="7983FCC6">
+            <wp:extent cx="3670489" cy="1136708"/>
+            <wp:effectExtent l="0" t="0" r="6350" b="6350"/>
+            <wp:docPr id="1759851842" name="Picture 1" descr="A screenshot of a computer screen&#10;&#10;AI-generated content may be incorrect."/>
+            <wp:cNvGraphicFramePr>
+              <a:graphicFrameLocks xmlns:a="http://schemas.openxmlformats.org/drawingml/2006/main" noChangeAspect="1"/>
+            </wp:cNvGraphicFramePr>
+            <a:graphic xmlns:a="http://schemas.openxmlformats.org/drawingml/2006/main">
+              <a:graphicData uri="http://schemas.openxmlformats.org/drawingml/2006/picture">
+                <pic:pic xmlns:pic="http://schemas.openxmlformats.org/drawingml/2006/picture">
+                  <pic:nvPicPr>
+                    <pic:cNvPr id="1759851842" name="Picture 1" descr="A screenshot of a computer screen&#10;&#10;AI-generated content may be incorrect."/>
+                    <pic:cNvPicPr/>
+                  </pic:nvPicPr>
+                  <pic:blipFill>
+                    <a:blip r:embed="rId44"/>
+                    <a:stretch>
+                      <a:fillRect/>
+                    </a:stretch>
+                  </pic:blipFill>
+                  <pic:spPr>
+                    <a:xfrm>
+                      <a:off x="0" y="0"/>
+                      <a:ext cx="3670489" cy="1136708"/>
+                    </a:xfrm>
+                    <a:prstGeom prst="rect">
+                      <a:avLst/>
+                    </a:prstGeom>
+                  </pic:spPr>
+                </pic:pic>
+              </a:graphicData>
+            </a:graphic>
+          </wp:inline>
+        </w:drawing>
+      </w:r>
+    </w:p>
+    <w:p>
+      <w:r>
+        <w:t xml:space="preserve">Koden løber alle bullets igennem og sammen ligner hver </w:t>
+      </w:r>
+      <w:r>
+        <w:t>skud</w:t>
+      </w:r>
+      <w:r>
+        <w:t xml:space="preserve"> med hver </w:t>
+      </w:r>
+      <w:r>
+        <w:t>komet.</w:t>
+      </w:r>
+      <w:r>
+        <w:br/>
+        <w:t xml:space="preserve">hvis kometen er inden for </w:t>
+      </w:r>
+      <w:proofErr w:type="spellStart"/>
+      <w:r>
+        <w:t>skydets</w:t>
+      </w:r>
+      <w:proofErr w:type="spellEnd"/>
+      <w:r>
+        <w:t xml:space="preserve"> kollision boks fjernes begge fra </w:t>
+      </w:r>
+      <w:r>
+        <w:t>deres respektive arrays.</w:t>
+      </w:r>
+      <w:r>
+        <w:br/>
+        <w:t>det vil sige at ved næste gentegning kommer de ikke med på skærmen.</w:t>
+      </w:r>
+      <w:r>
+        <w:t xml:space="preserve"> </w:t>
+      </w:r>
+    </w:p>
+    <w:p>
+      <w:r>
+        <w:t xml:space="preserve">Der er dog en </w:t>
+      </w:r>
+      <w:r>
+        <w:t xml:space="preserve">ting vi kan </w:t>
+      </w:r>
+      <w:proofErr w:type="gramStart"/>
+      <w:r>
+        <w:t>optimer</w:t>
+      </w:r>
+      <w:proofErr w:type="gramEnd"/>
+      <w:r>
+        <w:t xml:space="preserve"> her.</w:t>
+      </w:r>
+      <w:r>
+        <w:br/>
+        <w:t>når vi først har fundet en kollision. Så behøver vi ikke tjekke flere kollisioner med andre kometer.</w:t>
+      </w:r>
+      <w:r>
+        <w:br/>
+      </w:r>
+      <w:r>
+        <w:t xml:space="preserve">med </w:t>
+      </w:r>
+      <w:proofErr w:type="gramStart"/>
+      <w:r>
+        <w:t>en break</w:t>
+      </w:r>
+      <w:proofErr w:type="gramEnd"/>
+      <w:r>
+        <w:t xml:space="preserve"> kan vi stoppe den </w:t>
+      </w:r>
+      <w:r>
+        <w:t>igangværende for loop</w:t>
+      </w:r>
+      <w:r>
+        <w:br/>
+      </w:r>
+      <w:r>
+        <w:rPr>
+          <w:noProof/>
+        </w:rPr>
+        <w:drawing>
+          <wp:inline distT="0" distB="0" distL="0" distR="0" wp14:anchorId="74EAE003" wp14:editId="174BDDDB">
+            <wp:extent cx="3606985" cy="1301817"/>
+            <wp:effectExtent l="0" t="0" r="0" b="0"/>
+            <wp:docPr id="1495694046" name="Picture 1" descr="A screenshot of a computer screen&#10;&#10;AI-generated content may be incorrect."/>
+            <wp:cNvGraphicFramePr>
+              <a:graphicFrameLocks xmlns:a="http://schemas.openxmlformats.org/drawingml/2006/main" noChangeAspect="1"/>
+            </wp:cNvGraphicFramePr>
+            <a:graphic xmlns:a="http://schemas.openxmlformats.org/drawingml/2006/main">
+              <a:graphicData uri="http://schemas.openxmlformats.org/drawingml/2006/picture">
+                <pic:pic xmlns:pic="http://schemas.openxmlformats.org/drawingml/2006/picture">
+                  <pic:nvPicPr>
+                    <pic:cNvPr id="1495694046" name="Picture 1" descr="A screenshot of a computer screen&#10;&#10;AI-generated content may be incorrect."/>
+                    <pic:cNvPicPr/>
+                  </pic:nvPicPr>
+                  <pic:blipFill>
+                    <a:blip r:embed="rId45"/>
+                    <a:stretch>
+                      <a:fillRect/>
+                    </a:stretch>
+                  </pic:blipFill>
+                  <pic:spPr>
+                    <a:xfrm>
+                      <a:off x="0" y="0"/>
+                      <a:ext cx="3606985" cy="1301817"/>
+                    </a:xfrm>
+                    <a:prstGeom prst="rect">
+                      <a:avLst/>
+                    </a:prstGeom>
+                  </pic:spPr>
+                </pic:pic>
+              </a:graphicData>
+            </a:graphic>
+          </wp:inline>
+        </w:drawing>
+      </w:r>
+    </w:p>
+    <w:p>
+      <w:r>
+        <w:t>Prøv spillet og se hvordan det virker.</w:t>
+      </w:r>
+    </w:p>
+    <w:p>
+      <w:r>
+        <w:t>Hvad synes du om det?</w:t>
+      </w:r>
+    </w:p>
+    <w:p>
+      <w:r>
+        <w:t xml:space="preserve">Det er som om skuddet ikke kommer tæt nok på kometen inden </w:t>
+      </w:r>
+      <w:r>
+        <w:t>de begge forsvinder fra skærmen.</w:t>
+      </w:r>
+    </w:p>
+    <w:p>
+      <w:r>
+        <w:t xml:space="preserve">Lad os bygge lidt mere kode på der tjekker afstanden mellem </w:t>
+      </w:r>
+      <w:r>
+        <w:t xml:space="preserve">skud og komet når der er detekteret en kollision. Og kun hvis afstanden er mindre en kometens halve brede </w:t>
+      </w:r>
+      <w:r>
+        <w:t>slettes skud og komet fra skærmen.</w:t>
+      </w:r>
+    </w:p>
+    <w:p>
+      <w:r>
+        <w:rPr>
+          <w:noProof/>
+        </w:rPr>
+        <w:drawing>
+          <wp:inline distT="0" distB="0" distL="0" distR="0" wp14:anchorId="750E99F8" wp14:editId="23243069">
+            <wp:extent cx="4489681" cy="2089257"/>
+            <wp:effectExtent l="0" t="0" r="6350" b="6350"/>
+            <wp:docPr id="277936535" name="Picture 1" descr="A screen shot of a computer program&#10;&#10;AI-generated content may be incorrect."/>
+            <wp:cNvGraphicFramePr>
+              <a:graphicFrameLocks xmlns:a="http://schemas.openxmlformats.org/drawingml/2006/main" noChangeAspect="1"/>
+            </wp:cNvGraphicFramePr>
+            <a:graphic xmlns:a="http://schemas.openxmlformats.org/drawingml/2006/main">
+              <a:graphicData uri="http://schemas.openxmlformats.org/drawingml/2006/picture">
+                <pic:pic xmlns:pic="http://schemas.openxmlformats.org/drawingml/2006/picture">
+                  <pic:nvPicPr>
+                    <pic:cNvPr id="277936535" name="Picture 1" descr="A screen shot of a computer program&#10;&#10;AI-generated content may be incorrect."/>
+                    <pic:cNvPicPr/>
+                  </pic:nvPicPr>
+                  <pic:blipFill>
+                    <a:blip r:embed="rId46"/>
+                    <a:stretch>
+                      <a:fillRect/>
+                    </a:stretch>
+                  </pic:blipFill>
+                  <pic:spPr>
+                    <a:xfrm>
+                      <a:off x="0" y="0"/>
+                      <a:ext cx="4489681" cy="2089257"/>
+                    </a:xfrm>
+                    <a:prstGeom prst="rect">
+                      <a:avLst/>
+                    </a:prstGeom>
+                  </pic:spPr>
+                </pic:pic>
+              </a:graphicData>
+            </a:graphic>
+          </wp:inline>
+        </w:drawing>
+      </w:r>
+    </w:p>
+    <w:p>
+      <w:r>
+        <w:lastRenderedPageBreak/>
+        <w:t>Det er noget bedre.</w:t>
+      </w:r>
+      <w:r>
+        <w:br/>
+        <w:t xml:space="preserve">men kig lige en gang på koden. I den bruges </w:t>
+      </w:r>
+      <w:r>
+        <w:t xml:space="preserve">skuddets og kometens </w:t>
+      </w:r>
+      <w:proofErr w:type="spellStart"/>
+      <w:proofErr w:type="gramStart"/>
+      <w:r>
+        <w:t>x,y</w:t>
+      </w:r>
+      <w:proofErr w:type="spellEnd"/>
+      <w:proofErr w:type="gramEnd"/>
+      <w:r>
+        <w:t xml:space="preserve"> værdier.</w:t>
+      </w:r>
+      <w:r>
+        <w:br/>
+        <w:t xml:space="preserve">de beregnet ovenfor </w:t>
+      </w:r>
+      <w:proofErr w:type="gramStart"/>
+      <w:r>
+        <w:t>kollisions koden</w:t>
+      </w:r>
+      <w:proofErr w:type="gramEnd"/>
+      <w:r>
+        <w:t xml:space="preserve">. Men det er først bagefter </w:t>
+      </w:r>
+      <w:proofErr w:type="spellStart"/>
+      <w:proofErr w:type="gramStart"/>
+      <w:r>
+        <w:t>update</w:t>
+      </w:r>
+      <w:proofErr w:type="spellEnd"/>
+      <w:r>
+        <w:t>(</w:t>
+      </w:r>
+      <w:proofErr w:type="gramEnd"/>
+      <w:r>
+        <w:t xml:space="preserve">) at </w:t>
+      </w:r>
+      <w:proofErr w:type="spellStart"/>
+      <w:proofErr w:type="gramStart"/>
+      <w:r>
+        <w:t>draw</w:t>
+      </w:r>
+      <w:proofErr w:type="spellEnd"/>
+      <w:r>
+        <w:t>(</w:t>
+      </w:r>
+      <w:proofErr w:type="gramEnd"/>
+      <w:r>
+        <w:t xml:space="preserve">) som tegner </w:t>
+      </w:r>
+      <w:r>
+        <w:t>på skærmen kaldes.</w:t>
+      </w:r>
+      <w:r>
+        <w:br/>
+      </w:r>
+      <w:r>
+        <w:br/>
+        <w:t>det betyder at</w:t>
+      </w:r>
+      <w:r>
+        <w:t xml:space="preserve"> rækkefølgende er således</w:t>
+      </w:r>
+    </w:p>
+    <w:p>
+      <w:pPr>
+        <w:pStyle w:val="ListParagraph"/>
+        <w:numPr>
+          <w:ilvl w:val="0"/>
+          <w:numId w:val="8"/>
+        </w:numPr>
+      </w:pPr>
+      <w:r>
+        <w:t>beregn ny pos af skud</w:t>
+      </w:r>
+    </w:p>
+    <w:p>
+      <w:pPr>
+        <w:pStyle w:val="ListParagraph"/>
+        <w:numPr>
+          <w:ilvl w:val="0"/>
+          <w:numId w:val="8"/>
+        </w:numPr>
+      </w:pPr>
+      <w:r>
+        <w:t>beregn ny pos af komet</w:t>
+      </w:r>
+    </w:p>
+    <w:p>
+      <w:pPr>
+        <w:pStyle w:val="ListParagraph"/>
+        <w:numPr>
+          <w:ilvl w:val="0"/>
+          <w:numId w:val="8"/>
+        </w:numPr>
+      </w:pPr>
+      <w:r>
+        <w:t>tag de nye pos og tjek for kollision</w:t>
+      </w:r>
+    </w:p>
+    <w:p>
+      <w:pPr>
+        <w:pStyle w:val="ListParagraph"/>
+        <w:numPr>
+          <w:ilvl w:val="0"/>
+          <w:numId w:val="8"/>
+        </w:numPr>
+      </w:pPr>
+      <w:r>
+        <w:t>slet skyd og komet</w:t>
+      </w:r>
+      <w:r>
+        <w:t xml:space="preserve"> hvis der er kollision</w:t>
+      </w:r>
+    </w:p>
+    <w:p>
+      <w:pPr>
+        <w:pStyle w:val="ListParagraph"/>
+        <w:numPr>
+          <w:ilvl w:val="0"/>
+          <w:numId w:val="8"/>
+        </w:numPr>
+      </w:pPr>
+      <w:r>
+        <w:t>tegn på skærm</w:t>
+      </w:r>
+      <w:r>
+        <w:t xml:space="preserve"> hvis ikke der er kollision</w:t>
+      </w:r>
+    </w:p>
+    <w:p/>
+    <w:p>
+      <w:r>
+        <w:t>det er lidt underlig</w:t>
+      </w:r>
+      <w:r>
+        <w:t>t. Dette vil give mere mening</w:t>
+      </w:r>
+    </w:p>
+    <w:p>
+      <w:pPr>
+        <w:pStyle w:val="ListParagraph"/>
+        <w:numPr>
+          <w:ilvl w:val="0"/>
+          <w:numId w:val="9"/>
+        </w:numPr>
+      </w:pPr>
+      <w:r>
+        <w:t>tag de gamle pos og tjek for kollision</w:t>
+      </w:r>
+    </w:p>
+    <w:p>
+      <w:pPr>
+        <w:pStyle w:val="ListParagraph"/>
+        <w:numPr>
+          <w:ilvl w:val="0"/>
+          <w:numId w:val="9"/>
+        </w:numPr>
+      </w:pPr>
+      <w:r>
+        <w:t>slet skyd og komet hvis der er kollision</w:t>
+      </w:r>
+    </w:p>
+    <w:p>
+      <w:pPr>
+        <w:pStyle w:val="ListParagraph"/>
+        <w:numPr>
+          <w:ilvl w:val="0"/>
+          <w:numId w:val="9"/>
+        </w:numPr>
+      </w:pPr>
+      <w:r>
+        <w:t>beregn ny pos af skud</w:t>
+      </w:r>
+    </w:p>
+    <w:p>
+      <w:pPr>
+        <w:pStyle w:val="ListParagraph"/>
+        <w:numPr>
+          <w:ilvl w:val="0"/>
+          <w:numId w:val="9"/>
+        </w:numPr>
+      </w:pPr>
+      <w:r>
+        <w:t>beregn ny pos af komet</w:t>
+      </w:r>
+    </w:p>
+    <w:p>
+      <w:pPr>
+        <w:pStyle w:val="ListParagraph"/>
+        <w:numPr>
+          <w:ilvl w:val="0"/>
+          <w:numId w:val="9"/>
+        </w:numPr>
+      </w:pPr>
+      <w:r>
+        <w:t>tegn på skærm</w:t>
+      </w:r>
+    </w:p>
+    <w:p/>
+    <w:p>
+      <w:r>
+        <w:t>der er heldigvis nemt at ændre.</w:t>
+      </w:r>
+    </w:p>
+    <w:p>
+      <w:r>
+        <w:t xml:space="preserve">Flyt vores kode op foran afsnittet med ”Skud” i </w:t>
+      </w:r>
+      <w:proofErr w:type="spellStart"/>
+      <w:proofErr w:type="gramStart"/>
+      <w:r>
+        <w:t>update</w:t>
+      </w:r>
+      <w:proofErr w:type="spellEnd"/>
+      <w:r>
+        <w:t>(</w:t>
+      </w:r>
+      <w:proofErr w:type="gramEnd"/>
+      <w:r>
+        <w:t>)</w:t>
+      </w:r>
+    </w:p>
+    <w:p>
+      <w:r>
+        <w:rPr>
+          <w:noProof/>
+        </w:rPr>
+        <w:drawing>
+          <wp:inline distT="0" distB="0" distL="0" distR="0" wp14:anchorId="54198965" wp14:editId="63D675F8">
+            <wp:extent cx="4565885" cy="2495678"/>
+            <wp:effectExtent l="0" t="0" r="6350" b="0"/>
+            <wp:docPr id="996561305" name="Picture 1" descr="A blue and white screen with white text&#10;&#10;AI-generated content may be incorrect."/>
+            <wp:cNvGraphicFramePr>
+              <a:graphicFrameLocks xmlns:a="http://schemas.openxmlformats.org/drawingml/2006/main" noChangeAspect="1"/>
+            </wp:cNvGraphicFramePr>
+            <a:graphic xmlns:a="http://schemas.openxmlformats.org/drawingml/2006/main">
+              <a:graphicData uri="http://schemas.openxmlformats.org/drawingml/2006/picture">
+                <pic:pic xmlns:pic="http://schemas.openxmlformats.org/drawingml/2006/picture">
+                  <pic:nvPicPr>
+                    <pic:cNvPr id="996561305" name="Picture 1" descr="A blue and white screen with white text&#10;&#10;AI-generated content may be incorrect."/>
+                    <pic:cNvPicPr/>
+                  </pic:nvPicPr>
+                  <pic:blipFill>
+                    <a:blip r:embed="rId47"/>
+                    <a:stretch>
+                      <a:fillRect/>
+                    </a:stretch>
+                  </pic:blipFill>
+                  <pic:spPr>
+                    <a:xfrm>
+                      <a:off x="0" y="0"/>
+                      <a:ext cx="4565885" cy="2495678"/>
+                    </a:xfrm>
+                    <a:prstGeom prst="rect">
+                      <a:avLst/>
+                    </a:prstGeom>
+                  </pic:spPr>
+                </pic:pic>
+              </a:graphicData>
+            </a:graphic>
+          </wp:inline>
+        </w:drawing>
+      </w:r>
+    </w:p>
+    <w:p>
+      <w:r>
+        <w:br w:type="page"/>
+      </w:r>
+    </w:p>
+    <w:p>
+      <w:r>
+        <w:lastRenderedPageBreak/>
+        <w:t xml:space="preserve">Nu er det meget nemt at kopier koden og lave få tilpasning så en komet der rammer </w:t>
+      </w:r>
+      <w:proofErr w:type="gramStart"/>
+      <w:r>
+        <w:t>skibet</w:t>
+      </w:r>
+      <w:proofErr w:type="gramEnd"/>
+      <w:r>
+        <w:t xml:space="preserve"> også får en komet til at </w:t>
+      </w:r>
+      <w:r>
+        <w:t>forsvinde.</w:t>
+      </w:r>
+      <w:r>
+        <w:br/>
+      </w:r>
+      <w:r>
+        <w:br/>
+        <w:t>lige efter den indsatte kode fra før, tilføj denne kode</w:t>
+      </w:r>
+    </w:p>
+    <w:p>
+      <w:r>
+        <w:rPr>
+          <w:noProof/>
+        </w:rPr>
+        <w:drawing>
+          <wp:inline distT="0" distB="0" distL="0" distR="0" wp14:anchorId="7E8222B8" wp14:editId="64457C3D">
+            <wp:extent cx="4311872" cy="1898748"/>
+            <wp:effectExtent l="0" t="0" r="0" b="6350"/>
+            <wp:docPr id="1334071894" name="Picture 1" descr="A screenshot of a computer program&#10;&#10;AI-generated content may be incorrect."/>
+            <wp:cNvGraphicFramePr>
+              <a:graphicFrameLocks xmlns:a="http://schemas.openxmlformats.org/drawingml/2006/main" noChangeAspect="1"/>
+            </wp:cNvGraphicFramePr>
+            <a:graphic xmlns:a="http://schemas.openxmlformats.org/drawingml/2006/main">
+              <a:graphicData uri="http://schemas.openxmlformats.org/drawingml/2006/picture">
+                <pic:pic xmlns:pic="http://schemas.openxmlformats.org/drawingml/2006/picture">
+                  <pic:nvPicPr>
+                    <pic:cNvPr id="1334071894" name="Picture 1" descr="A screenshot of a computer program&#10;&#10;AI-generated content may be incorrect."/>
+                    <pic:cNvPicPr/>
+                  </pic:nvPicPr>
+                  <pic:blipFill>
+                    <a:blip r:embed="rId48"/>
+                    <a:stretch>
+                      <a:fillRect/>
+                    </a:stretch>
+                  </pic:blipFill>
+                  <pic:spPr>
+                    <a:xfrm>
+                      <a:off x="0" y="0"/>
+                      <a:ext cx="4311872" cy="1898748"/>
+                    </a:xfrm>
+                    <a:prstGeom prst="rect">
+                      <a:avLst/>
+                    </a:prstGeom>
+                  </pic:spPr>
+                </pic:pic>
+              </a:graphicData>
+            </a:graphic>
+          </wp:inline>
+        </w:drawing>
+      </w:r>
+    </w:p>
+    <w:p>
+      <w:r>
+        <w:t xml:space="preserve">Bemærk at i stedet for at fjerne skibet </w:t>
+      </w:r>
+      <w:r>
+        <w:t>flyttes skibet tilbage til midten af skærmen.</w:t>
+      </w:r>
+    </w:p>
+    <w:p>
+      <w:r>
+        <w:t>Hermed er del mål 6 færdig.</w:t>
+      </w:r>
+    </w:p>
+    <w:p>
+      <w:r>
+        <w:br w:type="page"/>
+      </w:r>
+    </w:p>
+    <w:p>
+      <w:pPr>
+        <w:pStyle w:val="Heading3"/>
+      </w:pPr>
+      <w:proofErr w:type="gramStart"/>
+      <w:r>
+        <w:lastRenderedPageBreak/>
+        <w:t>Del mål</w:t>
+      </w:r>
+      <w:proofErr w:type="gramEnd"/>
+      <w:r>
+        <w:t xml:space="preserve"> 7 - </w:t>
+      </w:r>
+      <w:r>
+        <w:t>Point system</w:t>
+      </w:r>
+    </w:p>
+    <w:p>
+      <w:r>
+        <w:t>Så er vi kommet til den sidste del af spillet point system.</w:t>
+      </w:r>
+      <w:r>
+        <w:br/>
+        <w:t>der er flere trin i det.</w:t>
+      </w:r>
+    </w:p>
+    <w:p>
+      <w:pPr>
+        <w:pStyle w:val="ListParagraph"/>
+        <w:numPr>
+          <w:ilvl w:val="0"/>
+          <w:numId w:val="11"/>
+        </w:numPr>
+      </w:pPr>
+      <w:r>
+        <w:t>Spil start 0 point</w:t>
+      </w:r>
+    </w:p>
+    <w:p>
+      <w:pPr>
+        <w:pStyle w:val="ListParagraph"/>
+        <w:numPr>
+          <w:ilvl w:val="0"/>
+          <w:numId w:val="11"/>
+        </w:numPr>
+      </w:pPr>
+      <w:r>
+        <w:t>point score skal vises i skærmen stop</w:t>
+      </w:r>
+    </w:p>
+    <w:p>
+      <w:pPr>
+        <w:pStyle w:val="ListParagraph"/>
+        <w:numPr>
+          <w:ilvl w:val="0"/>
+          <w:numId w:val="11"/>
+        </w:numPr>
+      </w:pPr>
+      <w:r>
+        <w:t xml:space="preserve">når man skyder en komet </w:t>
+      </w:r>
+      <w:proofErr w:type="gramStart"/>
+      <w:r>
+        <w:t>ned</w:t>
+      </w:r>
+      <w:proofErr w:type="gramEnd"/>
+      <w:r>
+        <w:t xml:space="preserve"> </w:t>
+      </w:r>
+      <w:r>
+        <w:t>skal point score øges med 1</w:t>
+      </w:r>
+    </w:p>
+    <w:p/>
+    <w:p>
+      <w:r>
+        <w:t xml:space="preserve">Lad os starte med at </w:t>
+      </w:r>
+      <w:proofErr w:type="gramStart"/>
+      <w:r>
+        <w:t>definer</w:t>
+      </w:r>
+      <w:proofErr w:type="gramEnd"/>
+      <w:r>
+        <w:t xml:space="preserve"> en </w:t>
+      </w:r>
+      <w:proofErr w:type="gramStart"/>
+      <w:r>
+        <w:t>variable</w:t>
+      </w:r>
+      <w:proofErr w:type="gramEnd"/>
+      <w:r>
+        <w:t xml:space="preserve"> til at holde vores score</w:t>
+      </w:r>
+    </w:p>
+    <w:p>
+      <w:r>
+        <w:t xml:space="preserve">Tilføj i starten af </w:t>
+      </w:r>
+      <w:proofErr w:type="gramStart"/>
+      <w:r>
+        <w:t>program filen</w:t>
+      </w:r>
+      <w:proofErr w:type="gramEnd"/>
+      <w:r>
+        <w:t xml:space="preserve"> denne kode efter ”Stjerner” afsnittet</w:t>
+      </w:r>
+    </w:p>
+    <w:p>
+      <w:r>
+        <w:rPr>
+          <w:noProof/>
+        </w:rPr>
+        <w:drawing>
+          <wp:inline distT="0" distB="0" distL="0" distR="0" wp14:anchorId="5B95EE0C" wp14:editId="60DE0AF4">
+            <wp:extent cx="1181161" cy="374669"/>
+            <wp:effectExtent l="0" t="0" r="0" b="6350"/>
+            <wp:docPr id="1655276111" name="Picture 1" descr="A close up of a sign&#10;&#10;AI-generated content may be incorrect."/>
+            <wp:cNvGraphicFramePr>
+              <a:graphicFrameLocks xmlns:a="http://schemas.openxmlformats.org/drawingml/2006/main" noChangeAspect="1"/>
+            </wp:cNvGraphicFramePr>
+            <a:graphic xmlns:a="http://schemas.openxmlformats.org/drawingml/2006/main">
+              <a:graphicData uri="http://schemas.openxmlformats.org/drawingml/2006/picture">
+                <pic:pic xmlns:pic="http://schemas.openxmlformats.org/drawingml/2006/picture">
+                  <pic:nvPicPr>
+                    <pic:cNvPr id="1655276111" name="Picture 1" descr="A close up of a sign&#10;&#10;AI-generated content may be incorrect."/>
+                    <pic:cNvPicPr/>
+                  </pic:nvPicPr>
+                  <pic:blipFill>
+                    <a:blip r:embed="rId49"/>
+                    <a:stretch>
+                      <a:fillRect/>
+                    </a:stretch>
+                  </pic:blipFill>
+                  <pic:spPr>
+                    <a:xfrm>
+                      <a:off x="0" y="0"/>
+                      <a:ext cx="1181161" cy="374669"/>
+                    </a:xfrm>
+                    <a:prstGeom prst="rect">
+                      <a:avLst/>
+                    </a:prstGeom>
+                  </pic:spPr>
+                </pic:pic>
+              </a:graphicData>
+            </a:graphic>
+          </wp:inline>
+        </w:drawing>
+      </w:r>
+    </w:p>
+    <w:p>
+      <w:r>
+        <w:t xml:space="preserve">Tilføj </w:t>
+      </w:r>
+      <w:r>
+        <w:t xml:space="preserve">sidst i </w:t>
+      </w:r>
+      <w:proofErr w:type="spellStart"/>
+      <w:proofErr w:type="gramStart"/>
+      <w:r>
+        <w:t>draw</w:t>
+      </w:r>
+      <w:proofErr w:type="spellEnd"/>
+      <w:r>
+        <w:t>(</w:t>
+      </w:r>
+      <w:proofErr w:type="gramEnd"/>
+      <w:r>
+        <w:t>)</w:t>
+      </w:r>
+    </w:p>
+    <w:p>
+      <w:r>
+        <w:rPr>
+          <w:noProof/>
+        </w:rPr>
+        <w:drawing>
+          <wp:inline distT="0" distB="0" distL="0" distR="0" wp14:anchorId="6FC6F341" wp14:editId="4A1CFC28">
+            <wp:extent cx="5731510" cy="307340"/>
+            <wp:effectExtent l="0" t="0" r="0" b="0"/>
+            <wp:docPr id="2042407152" name="Picture 1"/>
+            <wp:cNvGraphicFramePr>
+              <a:graphicFrameLocks xmlns:a="http://schemas.openxmlformats.org/drawingml/2006/main" noChangeAspect="1"/>
+            </wp:cNvGraphicFramePr>
+            <a:graphic xmlns:a="http://schemas.openxmlformats.org/drawingml/2006/main">
+              <a:graphicData uri="http://schemas.openxmlformats.org/drawingml/2006/picture">
+                <pic:pic xmlns:pic="http://schemas.openxmlformats.org/drawingml/2006/picture">
+                  <pic:nvPicPr>
+                    <pic:cNvPr id="2042407152" name=""/>
+                    <pic:cNvPicPr/>
+                  </pic:nvPicPr>
+                  <pic:blipFill>
+                    <a:blip r:embed="rId50"/>
+                    <a:stretch>
+                      <a:fillRect/>
+                    </a:stretch>
+                  </pic:blipFill>
+                  <pic:spPr>
+                    <a:xfrm>
+                      <a:off x="0" y="0"/>
+                      <a:ext cx="5731510" cy="307340"/>
+                    </a:xfrm>
+                    <a:prstGeom prst="rect">
+                      <a:avLst/>
+                    </a:prstGeom>
+                  </pic:spPr>
+                </pic:pic>
+              </a:graphicData>
+            </a:graphic>
+          </wp:inline>
+        </w:drawing>
+      </w:r>
+    </w:p>
+    <w:p/>
+    <w:p>
+      <w:r>
+        <w:t xml:space="preserve">Find nu koden for kollision mellem skud og </w:t>
+      </w:r>
+      <w:r>
+        <w:t xml:space="preserve">komet og tilføj disse to </w:t>
+      </w:r>
+      <w:proofErr w:type="gramStart"/>
+      <w:r>
+        <w:t>kode linjer</w:t>
+      </w:r>
+      <w:proofErr w:type="gramEnd"/>
+    </w:p>
+    <w:p>
+      <w:r>
+        <w:rPr>
+          <w:noProof/>
+        </w:rPr>
+        <w:drawing>
+          <wp:inline distT="0" distB="0" distL="0" distR="0" wp14:anchorId="127E1B4A" wp14:editId="10CDE11B">
+            <wp:extent cx="4483330" cy="2470277"/>
+            <wp:effectExtent l="0" t="0" r="0" b="6350"/>
+            <wp:docPr id="360532553" name="Picture 1" descr="A screenshot of a computer program&#10;&#10;AI-generated content may be incorrect."/>
+            <wp:cNvGraphicFramePr>
+              <a:graphicFrameLocks xmlns:a="http://schemas.openxmlformats.org/drawingml/2006/main" noChangeAspect="1"/>
+            </wp:cNvGraphicFramePr>
+            <a:graphic xmlns:a="http://schemas.openxmlformats.org/drawingml/2006/main">
+              <a:graphicData uri="http://schemas.openxmlformats.org/drawingml/2006/picture">
+                <pic:pic xmlns:pic="http://schemas.openxmlformats.org/drawingml/2006/picture">
+                  <pic:nvPicPr>
+                    <pic:cNvPr id="360532553" name="Picture 1" descr="A screenshot of a computer program&#10;&#10;AI-generated content may be incorrect."/>
+                    <pic:cNvPicPr/>
+                  </pic:nvPicPr>
+                  <pic:blipFill>
+                    <a:blip r:embed="rId51"/>
+                    <a:stretch>
+                      <a:fillRect/>
+                    </a:stretch>
+                  </pic:blipFill>
+                  <pic:spPr>
+                    <a:xfrm>
+                      <a:off x="0" y="0"/>
+                      <a:ext cx="4483330" cy="2470277"/>
+                    </a:xfrm>
+                    <a:prstGeom prst="rect">
+                      <a:avLst/>
+                    </a:prstGeom>
+                  </pic:spPr>
+                </pic:pic>
+              </a:graphicData>
+            </a:graphic>
+          </wp:inline>
+        </w:drawing>
+      </w:r>
+    </w:p>
+    <w:p/>
+    <w:p>
+      <w:r>
+        <w:t xml:space="preserve">Prøv spillet. Virker det? </w:t>
+      </w:r>
+    </w:p>
+    <w:p>
+      <w:r>
+        <w:t xml:space="preserve">Så er vi færdig med </w:t>
+      </w:r>
+      <w:proofErr w:type="gramStart"/>
+      <w:r>
+        <w:t>del mål</w:t>
+      </w:r>
+      <w:proofErr w:type="gramEnd"/>
+      <w:r>
+        <w:t xml:space="preserve"> 7</w:t>
+      </w:r>
+    </w:p>
+    <w:p>
+      <w:r>
+        <w:br w:type="page"/>
+      </w:r>
+    </w:p>
+    <w:p>
+      <w:pPr>
+        <w:pStyle w:val="Heading3"/>
+      </w:pPr>
+      <w:r>
+        <w:lastRenderedPageBreak/>
+        <w:t>Bonus Del mål – Liv og game over</w:t>
+      </w:r>
+      <w:r>
+        <w:t>, genstart</w:t>
+      </w:r>
+    </w:p>
+    <w:p>
+      <w:r>
+        <w:br/>
+        <w:t xml:space="preserve">Nu har vi et spil og det er </w:t>
+      </w:r>
+      <w:proofErr w:type="gramStart"/>
+      <w:r>
+        <w:t>super godt</w:t>
+      </w:r>
+      <w:proofErr w:type="gramEnd"/>
+      <w:r>
+        <w:t>.</w:t>
+      </w:r>
+      <w:r>
+        <w:br/>
+        <w:t xml:space="preserve">men for at lave det lidt mere </w:t>
+      </w:r>
+      <w:r>
+        <w:t>interessant</w:t>
+      </w:r>
+      <w:r>
+        <w:t xml:space="preserve"> vil vi </w:t>
+      </w:r>
+      <w:proofErr w:type="gramStart"/>
+      <w:r>
+        <w:t>implementer</w:t>
+      </w:r>
+      <w:proofErr w:type="gramEnd"/>
+      <w:r>
+        <w:t xml:space="preserve"> </w:t>
+      </w:r>
+      <w:r>
+        <w:t>live og game over mode.</w:t>
+      </w:r>
+    </w:p>
+    <w:p>
+      <w:r>
+        <w:t>Vi vil gøre det i denne rækkefølge</w:t>
+      </w:r>
+    </w:p>
+    <w:p>
+      <w:pPr>
+        <w:pStyle w:val="ListParagraph"/>
+        <w:numPr>
+          <w:ilvl w:val="0"/>
+          <w:numId w:val="13"/>
+        </w:numPr>
+      </w:pPr>
+      <w:r>
+        <w:t>Variable for liv</w:t>
+      </w:r>
+    </w:p>
+    <w:p>
+      <w:pPr>
+        <w:pStyle w:val="ListParagraph"/>
+        <w:numPr>
+          <w:ilvl w:val="0"/>
+          <w:numId w:val="13"/>
+        </w:numPr>
+      </w:pPr>
+      <w:r>
+        <w:t>R</w:t>
+      </w:r>
+      <w:r>
+        <w:t>eduktion af liv når rumskibet rammes af en komet</w:t>
+      </w:r>
+    </w:p>
+    <w:p>
+      <w:pPr>
+        <w:pStyle w:val="ListParagraph"/>
+        <w:numPr>
+          <w:ilvl w:val="0"/>
+          <w:numId w:val="13"/>
+        </w:numPr>
+      </w:pPr>
+      <w:r>
+        <w:t>Game over når man ikke har flere liv</w:t>
+      </w:r>
+    </w:p>
+    <w:p>
+      <w:pPr>
+        <w:pStyle w:val="ListParagraph"/>
+        <w:numPr>
+          <w:ilvl w:val="0"/>
+          <w:numId w:val="13"/>
+        </w:numPr>
+      </w:pPr>
+      <w:r>
+        <w:t>Genstart af spillet</w:t>
+      </w:r>
+    </w:p>
+    <w:p/>
+    <w:p>
+      <w:r>
+        <w:t>Lave d</w:t>
+      </w:r>
+      <w:r>
+        <w:t>isse</w:t>
+      </w:r>
+      <w:r>
+        <w:t xml:space="preserve"> </w:t>
+      </w:r>
+      <w:proofErr w:type="gramStart"/>
+      <w:r>
+        <w:t>ændring</w:t>
+      </w:r>
+      <w:proofErr w:type="gramEnd"/>
+    </w:p>
+    <w:p>
+      <w:r>
+        <w:t>Variable for liv</w:t>
+      </w:r>
+    </w:p>
+    <w:p>
+      <w:r>
+        <w:rPr>
+          <w:noProof/>
+        </w:rPr>
+        <w:drawing>
+          <wp:inline distT="0" distB="0" distL="0" distR="0" wp14:anchorId="55E40ED8" wp14:editId="71747BC8">
+            <wp:extent cx="2978303" cy="558829"/>
+            <wp:effectExtent l="0" t="0" r="0" b="0"/>
+            <wp:docPr id="282190810" name="Picture 1" descr="A red arrow pointing to the left&#10;&#10;AI-generated content may be incorrect."/>
+            <wp:cNvGraphicFramePr>
+              <a:graphicFrameLocks xmlns:a="http://schemas.openxmlformats.org/drawingml/2006/main" noChangeAspect="1"/>
+            </wp:cNvGraphicFramePr>
+            <a:graphic xmlns:a="http://schemas.openxmlformats.org/drawingml/2006/main">
+              <a:graphicData uri="http://schemas.openxmlformats.org/drawingml/2006/picture">
+                <pic:pic xmlns:pic="http://schemas.openxmlformats.org/drawingml/2006/picture">
+                  <pic:nvPicPr>
+                    <pic:cNvPr id="282190810" name="Picture 1" descr="A red arrow pointing to the left&#10;&#10;AI-generated content may be incorrect."/>
+                    <pic:cNvPicPr/>
+                  </pic:nvPicPr>
+                  <pic:blipFill>
+                    <a:blip r:embed="rId52"/>
+                    <a:stretch>
+                      <a:fillRect/>
+                    </a:stretch>
+                  </pic:blipFill>
+                  <pic:spPr>
+                    <a:xfrm>
+                      <a:off x="0" y="0"/>
+                      <a:ext cx="2978303" cy="558829"/>
+                    </a:xfrm>
+                    <a:prstGeom prst="rect">
+                      <a:avLst/>
+                    </a:prstGeom>
+                  </pic:spPr>
+                </pic:pic>
+              </a:graphicData>
+            </a:graphic>
+          </wp:inline>
+        </w:drawing>
+      </w:r>
+    </w:p>
+    <w:p>
+      <w:r>
+        <w:t>Visning af liv</w:t>
+      </w:r>
+    </w:p>
+    <w:p>
+      <w:r>
+        <w:rPr>
+          <w:noProof/>
+        </w:rPr>
+        <w:drawing>
+          <wp:inline distT="0" distB="0" distL="0" distR="0" wp14:anchorId="1240D895" wp14:editId="470FB642">
+            <wp:extent cx="5731510" cy="1063625"/>
+            <wp:effectExtent l="0" t="0" r="0" b="0"/>
+            <wp:docPr id="1387130111" name="Picture 1" descr="A black rectangle with red arrow pointing to a black rectangle&#10;&#10;AI-generated content may be incorrect."/>
+            <wp:cNvGraphicFramePr>
+              <a:graphicFrameLocks xmlns:a="http://schemas.openxmlformats.org/drawingml/2006/main" noChangeAspect="1"/>
+            </wp:cNvGraphicFramePr>
+            <a:graphic xmlns:a="http://schemas.openxmlformats.org/drawingml/2006/main">
+              <a:graphicData uri="http://schemas.openxmlformats.org/drawingml/2006/picture">
+                <pic:pic xmlns:pic="http://schemas.openxmlformats.org/drawingml/2006/picture">
+                  <pic:nvPicPr>
+                    <pic:cNvPr id="1387130111" name="Picture 1" descr="A black rectangle with red arrow pointing to a black rectangle&#10;&#10;AI-generated content may be incorrect."/>
+                    <pic:cNvPicPr/>
+                  </pic:nvPicPr>
+                  <pic:blipFill>
+                    <a:blip r:embed="rId53"/>
+                    <a:stretch>
+                      <a:fillRect/>
+                    </a:stretch>
+                  </pic:blipFill>
+                  <pic:spPr>
+                    <a:xfrm>
+                      <a:off x="0" y="0"/>
+                      <a:ext cx="5731510" cy="1063625"/>
+                    </a:xfrm>
+                    <a:prstGeom prst="rect">
+                      <a:avLst/>
+                    </a:prstGeom>
+                  </pic:spPr>
+                </pic:pic>
+              </a:graphicData>
+            </a:graphic>
+          </wp:inline>
+        </w:drawing>
+      </w:r>
+    </w:p>
+    <w:p>
+      <w:r>
+        <w:t>Prøv det af og om nødvendigt flyt lidt rundt på teksten</w:t>
+      </w:r>
+    </w:p>
+    <w:p/>
+    <w:p>
+      <w:r>
+        <w:t>Træk en fra lives når skibet rammes af komet</w:t>
+      </w:r>
+    </w:p>
+    <w:p>
+      <w:r>
+        <w:rPr>
+          <w:noProof/>
+        </w:rPr>
+        <w:drawing>
+          <wp:inline distT="0" distB="0" distL="0" distR="0" wp14:anchorId="6E0FF964" wp14:editId="33A19E3D">
+            <wp:extent cx="5731510" cy="1426210"/>
+            <wp:effectExtent l="0" t="0" r="0" b="0"/>
+            <wp:docPr id="109757078" name="Picture 1" descr="A screenshot of a computer&#10;&#10;AI-generated content may be incorrect."/>
+            <wp:cNvGraphicFramePr>
+              <a:graphicFrameLocks xmlns:a="http://schemas.openxmlformats.org/drawingml/2006/main" noChangeAspect="1"/>
+            </wp:cNvGraphicFramePr>
+            <a:graphic xmlns:a="http://schemas.openxmlformats.org/drawingml/2006/main">
+              <a:graphicData uri="http://schemas.openxmlformats.org/drawingml/2006/picture">
+                <pic:pic xmlns:pic="http://schemas.openxmlformats.org/drawingml/2006/picture">
+                  <pic:nvPicPr>
+                    <pic:cNvPr id="109757078" name="Picture 1" descr="A screenshot of a computer&#10;&#10;AI-generated content may be incorrect."/>
+                    <pic:cNvPicPr/>
+                  </pic:nvPicPr>
+                  <pic:blipFill>
+                    <a:blip r:embed="rId54"/>
+                    <a:stretch>
+                      <a:fillRect/>
+                    </a:stretch>
+                  </pic:blipFill>
+                  <pic:spPr>
+                    <a:xfrm>
+                      <a:off x="0" y="0"/>
+                      <a:ext cx="5731510" cy="1426210"/>
+                    </a:xfrm>
+                    <a:prstGeom prst="rect">
+                      <a:avLst/>
+                    </a:prstGeom>
+                  </pic:spPr>
+                </pic:pic>
+              </a:graphicData>
+            </a:graphic>
+          </wp:inline>
+        </w:drawing>
+      </w:r>
+    </w:p>
+    <w:p>
+      <w:r>
+        <w:t>Prøv det af</w:t>
+      </w:r>
+    </w:p>
+    <w:p>
+      <w:r>
+        <w:br w:type="page"/>
+      </w:r>
+    </w:p>
+    <w:p>
+      <w:r>
+        <w:lastRenderedPageBreak/>
+        <w:t>Nu skal vi have lavet så spillet er game over hvis man har mindre end 0 liv</w:t>
+      </w:r>
+    </w:p>
+    <w:p>
+      <w:r>
+        <w:t>O</w:t>
+      </w:r>
+      <w:r>
+        <w:t>pret</w:t>
+      </w:r>
+      <w:r>
+        <w:t xml:space="preserve"> variable for game over</w:t>
+      </w:r>
+    </w:p>
+    <w:p>
+      <w:r>
+        <w:rPr>
+          <w:noProof/>
+        </w:rPr>
+        <w:drawing>
+          <wp:inline distT="0" distB="0" distL="0" distR="0" wp14:anchorId="1BB8C024" wp14:editId="0CD3D194">
+            <wp:extent cx="3778444" cy="774740"/>
+            <wp:effectExtent l="0" t="0" r="0" b="6350"/>
+            <wp:docPr id="1441791403" name="Picture 1" descr="A black and white background with red arrow&#10;&#10;AI-generated content may be incorrect."/>
+            <wp:cNvGraphicFramePr>
+              <a:graphicFrameLocks xmlns:a="http://schemas.openxmlformats.org/drawingml/2006/main" noChangeAspect="1"/>
+            </wp:cNvGraphicFramePr>
+            <a:graphic xmlns:a="http://schemas.openxmlformats.org/drawingml/2006/main">
+              <a:graphicData uri="http://schemas.openxmlformats.org/drawingml/2006/picture">
+                <pic:pic xmlns:pic="http://schemas.openxmlformats.org/drawingml/2006/picture">
+                  <pic:nvPicPr>
+                    <pic:cNvPr id="1441791403" name="Picture 1" descr="A black and white background with red arrow&#10;&#10;AI-generated content may be incorrect."/>
+                    <pic:cNvPicPr/>
+                  </pic:nvPicPr>
+                  <pic:blipFill>
+                    <a:blip r:embed="rId55"/>
+                    <a:stretch>
+                      <a:fillRect/>
+                    </a:stretch>
+                  </pic:blipFill>
+                  <pic:spPr>
+                    <a:xfrm>
+                      <a:off x="0" y="0"/>
+                      <a:ext cx="3778444" cy="774740"/>
+                    </a:xfrm>
+                    <a:prstGeom prst="rect">
+                      <a:avLst/>
+                    </a:prstGeom>
+                  </pic:spPr>
+                </pic:pic>
+              </a:graphicData>
+            </a:graphic>
+          </wp:inline>
+        </w:drawing>
+      </w:r>
+    </w:p>
+    <w:p>
+      <w:r>
+        <w:br/>
+        <w:t xml:space="preserve">sæt variablen true hvis </w:t>
+      </w:r>
+      <w:r>
+        <w:t>man ikke har flere liv</w:t>
+      </w:r>
+    </w:p>
+    <w:p>
+      <w:r>
+        <w:rPr>
+          <w:noProof/>
+        </w:rPr>
+        <w:drawing>
+          <wp:inline distT="0" distB="0" distL="0" distR="0" wp14:anchorId="0B7234D4" wp14:editId="18569F03">
+            <wp:extent cx="5731510" cy="1768475"/>
+            <wp:effectExtent l="0" t="0" r="0" b="0"/>
+            <wp:docPr id="1363927479" name="Picture 1" descr="A screenshot of a computer&#10;&#10;AI-generated content may be incorrect."/>
+            <wp:cNvGraphicFramePr>
+              <a:graphicFrameLocks xmlns:a="http://schemas.openxmlformats.org/drawingml/2006/main" noChangeAspect="1"/>
+            </wp:cNvGraphicFramePr>
+            <a:graphic xmlns:a="http://schemas.openxmlformats.org/drawingml/2006/main">
+              <a:graphicData uri="http://schemas.openxmlformats.org/drawingml/2006/picture">
+                <pic:pic xmlns:pic="http://schemas.openxmlformats.org/drawingml/2006/picture">
+                  <pic:nvPicPr>
+                    <pic:cNvPr id="1363927479" name="Picture 1" descr="A screenshot of a computer&#10;&#10;AI-generated content may be incorrect."/>
+                    <pic:cNvPicPr/>
+                  </pic:nvPicPr>
+                  <pic:blipFill>
+                    <a:blip r:embed="rId56"/>
+                    <a:stretch>
+                      <a:fillRect/>
+                    </a:stretch>
+                  </pic:blipFill>
+                  <pic:spPr>
+                    <a:xfrm>
+                      <a:off x="0" y="0"/>
+                      <a:ext cx="5731510" cy="1768475"/>
+                    </a:xfrm>
+                    <a:prstGeom prst="rect">
+                      <a:avLst/>
+                    </a:prstGeom>
+                  </pic:spPr>
+                </pic:pic>
+              </a:graphicData>
+            </a:graphic>
+          </wp:inline>
+        </w:drawing>
+      </w:r>
+    </w:p>
+    <w:p>
+      <w:r>
+        <w:t xml:space="preserve">Sæt denne kode ind i toppen af </w:t>
+      </w:r>
+      <w:proofErr w:type="spellStart"/>
+      <w:proofErr w:type="gramStart"/>
+      <w:r>
+        <w:t>update</w:t>
+      </w:r>
+      <w:proofErr w:type="spellEnd"/>
+      <w:r>
+        <w:t>(</w:t>
+      </w:r>
+      <w:proofErr w:type="gramEnd"/>
+      <w:r>
+        <w:t>)</w:t>
+      </w:r>
+      <w:r>
+        <w:br/>
+        <w:t xml:space="preserve">den stopper alt opdatering i spillet og fastfryser </w:t>
+      </w:r>
+      <w:r>
+        <w:t>alt på skærmen</w:t>
+      </w:r>
+    </w:p>
+    <w:p>
+      <w:r>
+        <w:rPr>
+          <w:noProof/>
+        </w:rPr>
+        <w:drawing>
+          <wp:inline distT="0" distB="0" distL="0" distR="0" wp14:anchorId="7ED60C73" wp14:editId="6C45CAA9">
+            <wp:extent cx="2159111" cy="723937"/>
+            <wp:effectExtent l="0" t="0" r="0" b="0"/>
+            <wp:docPr id="412715831" name="Picture 1" descr="A close up of text&#10;&#10;AI-generated content may be incorrect."/>
+            <wp:cNvGraphicFramePr>
+              <a:graphicFrameLocks xmlns:a="http://schemas.openxmlformats.org/drawingml/2006/main" noChangeAspect="1"/>
+            </wp:cNvGraphicFramePr>
+            <a:graphic xmlns:a="http://schemas.openxmlformats.org/drawingml/2006/main">
+              <a:graphicData uri="http://schemas.openxmlformats.org/drawingml/2006/picture">
+                <pic:pic xmlns:pic="http://schemas.openxmlformats.org/drawingml/2006/picture">
+                  <pic:nvPicPr>
+                    <pic:cNvPr id="412715831" name="Picture 1" descr="A close up of text&#10;&#10;AI-generated content may be incorrect."/>
+                    <pic:cNvPicPr/>
+                  </pic:nvPicPr>
+                  <pic:blipFill>
+                    <a:blip r:embed="rId57"/>
+                    <a:stretch>
+                      <a:fillRect/>
+                    </a:stretch>
+                  </pic:blipFill>
+                  <pic:spPr>
+                    <a:xfrm>
+                      <a:off x="0" y="0"/>
+                      <a:ext cx="2159111" cy="723937"/>
+                    </a:xfrm>
+                    <a:prstGeom prst="rect">
+                      <a:avLst/>
+                    </a:prstGeom>
+                  </pic:spPr>
+                </pic:pic>
+              </a:graphicData>
+            </a:graphic>
+          </wp:inline>
+        </w:drawing>
+      </w:r>
+    </w:p>
+    <w:p>
+      <w:r>
+        <w:br/>
+        <w:t>Prøv spillet. Det kan være en fordel at sætte lives = 1 når man tester</w:t>
+      </w:r>
+      <w:r>
+        <w:br/>
+        <w:t xml:space="preserve">og man kan prøve sig frem om man vil lave </w:t>
+      </w:r>
+      <w:r>
+        <w:br/>
+      </w:r>
+      <w:proofErr w:type="spellStart"/>
+      <w:r>
+        <w:t>if</w:t>
+      </w:r>
+      <w:proofErr w:type="spellEnd"/>
+      <w:r>
+        <w:t xml:space="preserve"> lives </w:t>
+      </w:r>
+      <w:r>
+        <w:t xml:space="preserve">&lt; 0 eller </w:t>
+      </w:r>
+      <w:proofErr w:type="spellStart"/>
+      <w:r>
+        <w:t>if</w:t>
+      </w:r>
+      <w:proofErr w:type="spellEnd"/>
+      <w:r>
+        <w:t xml:space="preserve"> lives &lt; 1</w:t>
+      </w:r>
+    </w:p>
+    <w:p>
+      <w:r>
+        <w:t xml:space="preserve">Det vil selvfølgelig </w:t>
+      </w:r>
+      <w:r>
+        <w:t>undre spilleren. Så lav denne ændring for at vise forklarende tekst på skærmen</w:t>
+      </w:r>
+    </w:p>
+    <w:p>
+      <w:r>
+        <w:rPr>
+          <w:noProof/>
+        </w:rPr>
+        <w:drawing>
+          <wp:inline distT="0" distB="0" distL="0" distR="0" wp14:anchorId="4BF8C161" wp14:editId="31C0B8B1">
+            <wp:extent cx="5731510" cy="1173480"/>
+            <wp:effectExtent l="0" t="0" r="0" b="0"/>
+            <wp:docPr id="81865482" name="Picture 1" descr="A computer code with black line&#10;&#10;AI-generated content may be incorrect."/>
+            <wp:cNvGraphicFramePr>
+              <a:graphicFrameLocks xmlns:a="http://schemas.openxmlformats.org/drawingml/2006/main" noChangeAspect="1"/>
+            </wp:cNvGraphicFramePr>
+            <a:graphic xmlns:a="http://schemas.openxmlformats.org/drawingml/2006/main">
+              <a:graphicData uri="http://schemas.openxmlformats.org/drawingml/2006/picture">
+                <pic:pic xmlns:pic="http://schemas.openxmlformats.org/drawingml/2006/picture">
+                  <pic:nvPicPr>
+                    <pic:cNvPr id="81865482" name="Picture 1" descr="A computer code with black line&#10;&#10;AI-generated content may be incorrect."/>
+                    <pic:cNvPicPr/>
+                  </pic:nvPicPr>
+                  <pic:blipFill>
+                    <a:blip r:embed="rId58"/>
+                    <a:stretch>
+                      <a:fillRect/>
+                    </a:stretch>
+                  </pic:blipFill>
+                  <pic:spPr>
+                    <a:xfrm>
+                      <a:off x="0" y="0"/>
+                      <a:ext cx="5731510" cy="1173480"/>
+                    </a:xfrm>
+                    <a:prstGeom prst="rect">
+                      <a:avLst/>
+                    </a:prstGeom>
+                  </pic:spPr>
+                </pic:pic>
+              </a:graphicData>
+            </a:graphic>
+          </wp:inline>
+        </w:drawing>
+      </w:r>
+    </w:p>
+    <w:p>
+      <w:r>
+        <w:br w:type="page"/>
+      </w:r>
+    </w:p>
+    <w:p>
+      <w:r>
+        <w:lastRenderedPageBreak/>
+        <w:t>Nu siger teksten at man kan genstarte spillet når man trykker på R</w:t>
+      </w:r>
+      <w:r>
+        <w:br/>
+        <w:t>så det må vi lave en håndtering af</w:t>
+      </w:r>
+    </w:p>
+    <w:p>
+      <w:r>
+        <w:rPr>
+          <w:noProof/>
+        </w:rPr>
+        <w:drawing>
+          <wp:inline distT="0" distB="0" distL="0" distR="0" wp14:anchorId="19BF9C03" wp14:editId="617FABF5">
+            <wp:extent cx="5731510" cy="1341755"/>
+            <wp:effectExtent l="0" t="0" r="0" b="0"/>
+            <wp:docPr id="2093930722" name="Picture 1" descr="A screenshot of a computer&#10;&#10;AI-generated content may be incorrect."/>
+            <wp:cNvGraphicFramePr>
+              <a:graphicFrameLocks xmlns:a="http://schemas.openxmlformats.org/drawingml/2006/main" noChangeAspect="1"/>
+            </wp:cNvGraphicFramePr>
+            <a:graphic xmlns:a="http://schemas.openxmlformats.org/drawingml/2006/main">
+              <a:graphicData uri="http://schemas.openxmlformats.org/drawingml/2006/picture">
+                <pic:pic xmlns:pic="http://schemas.openxmlformats.org/drawingml/2006/picture">
+                  <pic:nvPicPr>
+                    <pic:cNvPr id="2093930722" name="Picture 1" descr="A screenshot of a computer&#10;&#10;AI-generated content may be incorrect."/>
+                    <pic:cNvPicPr/>
+                  </pic:nvPicPr>
+                  <pic:blipFill>
+                    <a:blip r:embed="rId59"/>
+                    <a:stretch>
+                      <a:fillRect/>
+                    </a:stretch>
+                  </pic:blipFill>
+                  <pic:spPr>
+                    <a:xfrm>
+                      <a:off x="0" y="0"/>
+                      <a:ext cx="5731510" cy="1341755"/>
+                    </a:xfrm>
+                    <a:prstGeom prst="rect">
+                      <a:avLst/>
+                    </a:prstGeom>
+                  </pic:spPr>
+                </pic:pic>
+              </a:graphicData>
+            </a:graphic>
+          </wp:inline>
+        </w:drawing>
+      </w:r>
+    </w:p>
+    <w:p/>
+    <w:p>
+      <w:r>
+        <w:t xml:space="preserve">Nu kaldes </w:t>
+      </w:r>
+      <w:proofErr w:type="spellStart"/>
+      <w:r>
+        <w:t>reset</w:t>
+      </w:r>
+      <w:r>
+        <w:t>_</w:t>
+      </w:r>
+      <w:proofErr w:type="gramStart"/>
+      <w:r>
+        <w:t>game</w:t>
+      </w:r>
+      <w:proofErr w:type="spellEnd"/>
+      <w:r>
+        <w:t>(</w:t>
+      </w:r>
+      <w:proofErr w:type="gramEnd"/>
+      <w:r>
+        <w:t>) når spillet er game over og man trykker på R</w:t>
+      </w:r>
+    </w:p>
+    <w:p>
+      <w:r>
+        <w:t xml:space="preserve">Tilføj derfor </w:t>
+      </w:r>
+      <w:proofErr w:type="spellStart"/>
+      <w:r>
+        <w:t>reset_</w:t>
+      </w:r>
+      <w:proofErr w:type="gramStart"/>
+      <w:r>
+        <w:t>game</w:t>
+      </w:r>
+      <w:proofErr w:type="spellEnd"/>
+      <w:r>
+        <w:t>(</w:t>
+      </w:r>
+      <w:proofErr w:type="gramEnd"/>
+      <w:r>
+        <w:t xml:space="preserve">) i bunden af </w:t>
+      </w:r>
+      <w:proofErr w:type="gramStart"/>
+      <w:r>
+        <w:t>program filen</w:t>
+      </w:r>
+      <w:proofErr w:type="gramEnd"/>
+    </w:p>
+    <w:p>
+      <w:r>
+        <w:rPr>
+          <w:noProof/>
+        </w:rPr>
+        <w:drawing>
+          <wp:inline distT="0" distB="0" distL="0" distR="0" wp14:anchorId="685D36A1" wp14:editId="77CEA2E4">
+            <wp:extent cx="5124713" cy="2082907"/>
+            <wp:effectExtent l="0" t="0" r="0" b="0"/>
+            <wp:docPr id="1474672613" name="Picture 1" descr="A screenshot of a computer program&#10;&#10;AI-generated content may be incorrect."/>
+            <wp:cNvGraphicFramePr>
+              <a:graphicFrameLocks xmlns:a="http://schemas.openxmlformats.org/drawingml/2006/main" noChangeAspect="1"/>
+            </wp:cNvGraphicFramePr>
+            <a:graphic xmlns:a="http://schemas.openxmlformats.org/drawingml/2006/main">
+              <a:graphicData uri="http://schemas.openxmlformats.org/drawingml/2006/picture">
+                <pic:pic xmlns:pic="http://schemas.openxmlformats.org/drawingml/2006/picture">
+                  <pic:nvPicPr>
+                    <pic:cNvPr id="1474672613" name="Picture 1" descr="A screenshot of a computer program&#10;&#10;AI-generated content may be incorrect."/>
+                    <pic:cNvPicPr/>
+                  </pic:nvPicPr>
+                  <pic:blipFill>
+                    <a:blip r:embed="rId60"/>
+                    <a:stretch>
+                      <a:fillRect/>
+                    </a:stretch>
+                  </pic:blipFill>
+                  <pic:spPr>
+                    <a:xfrm>
+                      <a:off x="0" y="0"/>
+                      <a:ext cx="5124713" cy="2082907"/>
+                    </a:xfrm>
+                    <a:prstGeom prst="rect">
+                      <a:avLst/>
+                    </a:prstGeom>
+                  </pic:spPr>
+                </pic:pic>
+              </a:graphicData>
+            </a:graphic>
+          </wp:inline>
+        </w:drawing>
+      </w:r>
+    </w:p>
+    <w:p>
+      <w:r>
+        <w:t xml:space="preserve">I denne funktion sætter vi spillet tilbage til start </w:t>
+      </w:r>
+      <w:r>
+        <w:t>indstillinger.</w:t>
+      </w:r>
+    </w:p>
+    <w:p/>
+    <w:p>
+      <w:pPr>
+        <w:pStyle w:val="Heading3"/>
+      </w:pPr>
+      <w:r>
+        <w:t>Flere</w:t>
+      </w:r>
+      <w:r>
+        <w:t xml:space="preserve"> </w:t>
+      </w:r>
+      <w:proofErr w:type="gramStart"/>
+      <w:r>
+        <w:t>d</w:t>
+      </w:r>
+      <w:r>
+        <w:t>el mål</w:t>
+      </w:r>
+      <w:proofErr w:type="gramEnd"/>
+      <w:r>
+        <w:t xml:space="preserve"> – </w:t>
+      </w:r>
+      <w:r>
+        <w:t>Arbejdet selv videre</w:t>
+      </w:r>
+    </w:p>
+    <w:p>
+      <w:r>
+        <w:t>Hvad kan du selv finde på at tilføje?</w:t>
+      </w:r>
+    </w:p>
+    <w:p>
+      <w:r>
+        <w:t xml:space="preserve">Eks. eksplosion ved kollision, </w:t>
+      </w:r>
+      <w:r>
+        <w:t>power-ups, ekstra liv, øget sværhedsgrad</w:t>
+      </w:r>
+    </w:p>
+    <w:p/>
+    <w:p>
+      <w:pPr>
+        <w:pStyle w:val="ListParagraph"/>
+      </w:pPr>
+    </w:p>
     <w:sectPr>
-      <w:headerReference w:type="even" r:id="rId28"/>
-      <w:headerReference w:type="default" r:id="rId29"/>
-      <w:footerReference w:type="even" r:id="rId30"/>
-      <w:footerReference w:type="default" r:id="rId31"/>
-      <w:headerReference w:type="first" r:id="rId32"/>
-      <w:footerReference w:type="first" r:id="rId33"/>
+      <w:headerReference w:type="even" r:id="rId61"/>
+      <w:headerReference w:type="default" r:id="rId62"/>
+      <w:footerReference w:type="even" r:id="rId63"/>
+      <w:footerReference w:type="default" r:id="rId64"/>
+      <w:headerReference w:type="first" r:id="rId65"/>
+      <w:footerReference w:type="first" r:id="rId66"/>
       <w:pgSz w:w="11906" w:h="16838"/>
       <w:pgMar w:top="1440" w:right="1440" w:bottom="1440" w:left="1440" w:header="708" w:footer="708" w:gutter="0"/>
       <w:cols w:space="708"/>
@@ -2309,6 +5456,7 @@
         <w:docPartUnique/>
       </w:docPartObj>
     </w:sdtPr>
+    <w:sdtEndPr/>
     <w:sdtContent>
       <w:sdt>
         <w:sdtPr>
@@ -2318,6 +5466,7 @@
             <w:docPartUnique/>
           </w:docPartObj>
         </w:sdtPr>
+        <w:sdtEndPr/>
         <w:sdtContent>
           <w:p>
             <w:pPr>
@@ -2327,11 +5476,7 @@
               </w:pBdr>
             </w:pPr>
             <w:r>
-              <w:t>Komet dræber</w:t>
-            </w:r>
-            <w:r>
-              <w:tab/>
-              <w:t xml:space="preserve">                                                                                                                                                    side </w:t>
+              <w:t xml:space="preserve">Komet dræber                                                                                                                                                 side </w:t>
             </w:r>
             <w:r>
               <w:rPr>
@@ -2501,6 +5646,95 @@
 <file path=word/numbering.xml><?xml version="1.0" encoding="utf-8"?>
 <w:numbering xmlns:wpc="http://schemas.microsoft.com/office/word/2010/wordprocessingCanvas" xmlns:cx="http://schemas.microsoft.com/office/drawing/2014/chartex" xmlns:cx1="http://schemas.microsoft.com/office/drawing/2015/9/8/chartex" xmlns:cx2="http://schemas.microsoft.com/office/drawing/2015/10/21/chartex" xmlns:cx3="http://schemas.microsoft.com/office/drawing/2016/5/9/chartex" xmlns:cx4="http://schemas.microsoft.com/office/drawing/2016/5/10/chartex" xmlns:cx5="http://schemas.microsoft.com/office/drawing/2016/5/11/chartex" xmlns:cx6="http://schemas.microsoft.com/office/drawing/2016/5/12/chartex" xmlns:cx7="http://schemas.microsoft.com/office/drawing/2016/5/13/chartex" xmlns:cx8="http://schemas.microsoft.com/office/drawing/2016/5/14/chartex" xmlns:mc="http://schemas.openxmlformats.org/markup-compatibility/2006" xmlns:aink="http://schemas.microsoft.com/office/drawing/2016/ink" xmlns:am3d="http://schemas.microsoft.com/office/drawing/2017/model3d" xmlns:o="urn:schemas-microsoft-com:office:office" xmlns:oel="http://schemas.microsoft.com/office/2019/extlst" xmlns:r="http://schemas.openxmlformats.org/officeDocument/2006/relationships" xmlns:m="http://schemas.openxmlformats.org/officeDocument/2006/math" xmlns:v="urn:schemas-microsoft-com:vml" xmlns:wp14="http://schemas.microsoft.com/office/word/2010/wordprocessingDrawing" xmlns:wp="http://schemas.openxmlformats.org/drawingml/2006/wordprocessingDrawing" xmlns:w10="urn:schemas-microsoft-com:office:word" xmlns:w="http://schemas.openxmlformats.org/wordprocessingml/2006/main" xmlns:w14="http://schemas.microsoft.com/office/word/2010/wordml" xmlns:w15="http://schemas.microsoft.com/office/word/2012/wordml" xmlns:w16cex="http://schemas.microsoft.com/office/word/2018/wordml/cex" xmlns:w16cid="http://schemas.microsoft.com/office/word/2016/wordml/cid" xmlns:w16="http://schemas.microsoft.com/office/word/2018/wordml" xmlns:w16du="http://schemas.microsoft.com/office/word/2023/wordml/word16du" xmlns:w16sdtdh="http://schemas.microsoft.com/office/word/2020/wordml/sdtdatahash" xmlns:w16sdtfl="http://schemas.microsoft.com/office/word/2024/wordml/sdtformatlock" xmlns:w16se="http://schemas.microsoft.com/office/word/2015/wordml/symex" xmlns:wpg="http://schemas.microsoft.com/office/word/2010/wordprocessingGroup" xmlns:wpi="http://schemas.microsoft.com/office/word/2010/wordprocessingInk" xmlns:wne="http://schemas.microsoft.com/office/word/2006/wordml" xmlns:wps="http://schemas.microsoft.com/office/word/2010/wordprocessingShape" mc:Ignorable="w14 w15 w16se w16cid w16 w16cex w16sdtdh w16sdtfl w16du wp14">
   <w:abstractNum w:abstractNumId="0" w15:restartNumberingAfterBreak="0">
+    <w:nsid w:val="0D856554"/>
+    <w:multiLevelType w:val="hybridMultilevel"/>
+    <w:tmpl w:val="CC14B53A"/>
+    <w:lvl w:ilvl="0" w:tplc="0809000F">
+      <w:start w:val="1"/>
+      <w:numFmt w:val="decimal"/>
+      <w:lvlText w:val="%1."/>
+      <w:lvlJc w:val="left"/>
+      <w:pPr>
+        <w:ind w:left="720" w:hanging="360"/>
+      </w:pPr>
+      <w:rPr>
+        <w:rFonts w:hint="default"/>
+      </w:rPr>
+    </w:lvl>
+    <w:lvl w:ilvl="1" w:tplc="08090019" w:tentative="1">
+      <w:start w:val="1"/>
+      <w:numFmt w:val="lowerLetter"/>
+      <w:lvlText w:val="%2."/>
+      <w:lvlJc w:val="left"/>
+      <w:pPr>
+        <w:ind w:left="1440" w:hanging="360"/>
+      </w:pPr>
+    </w:lvl>
+    <w:lvl w:ilvl="2" w:tplc="0809001B" w:tentative="1">
+      <w:start w:val="1"/>
+      <w:numFmt w:val="lowerRoman"/>
+      <w:lvlText w:val="%3."/>
+      <w:lvlJc w:val="right"/>
+      <w:pPr>
+        <w:ind w:left="2160" w:hanging="180"/>
+      </w:pPr>
+    </w:lvl>
+    <w:lvl w:ilvl="3" w:tplc="0809000F" w:tentative="1">
+      <w:start w:val="1"/>
+      <w:numFmt w:val="decimal"/>
+      <w:lvlText w:val="%4."/>
+      <w:lvlJc w:val="left"/>
+      <w:pPr>
+        <w:ind w:left="2880" w:hanging="360"/>
+      </w:pPr>
+    </w:lvl>
+    <w:lvl w:ilvl="4" w:tplc="08090019" w:tentative="1">
+      <w:start w:val="1"/>
+      <w:numFmt w:val="lowerLetter"/>
+      <w:lvlText w:val="%5."/>
+      <w:lvlJc w:val="left"/>
+      <w:pPr>
+        <w:ind w:left="3600" w:hanging="360"/>
+      </w:pPr>
+    </w:lvl>
+    <w:lvl w:ilvl="5" w:tplc="0809001B" w:tentative="1">
+      <w:start w:val="1"/>
+      <w:numFmt w:val="lowerRoman"/>
+      <w:lvlText w:val="%6."/>
+      <w:lvlJc w:val="right"/>
+      <w:pPr>
+        <w:ind w:left="4320" w:hanging="180"/>
+      </w:pPr>
+    </w:lvl>
+    <w:lvl w:ilvl="6" w:tplc="0809000F" w:tentative="1">
+      <w:start w:val="1"/>
+      <w:numFmt w:val="decimal"/>
+      <w:lvlText w:val="%7."/>
+      <w:lvlJc w:val="left"/>
+      <w:pPr>
+        <w:ind w:left="5040" w:hanging="360"/>
+      </w:pPr>
+    </w:lvl>
+    <w:lvl w:ilvl="7" w:tplc="08090019" w:tentative="1">
+      <w:start w:val="1"/>
+      <w:numFmt w:val="lowerLetter"/>
+      <w:lvlText w:val="%8."/>
+      <w:lvlJc w:val="left"/>
+      <w:pPr>
+        <w:ind w:left="5760" w:hanging="360"/>
+      </w:pPr>
+    </w:lvl>
+    <w:lvl w:ilvl="8" w:tplc="0809001B" w:tentative="1">
+      <w:start w:val="1"/>
+      <w:numFmt w:val="lowerRoman"/>
+      <w:lvlText w:val="%9."/>
+      <w:lvlJc w:val="right"/>
+      <w:pPr>
+        <w:ind w:left="6480" w:hanging="180"/>
+      </w:pPr>
+    </w:lvl>
+  </w:abstractNum>
+  <w:abstractNum w:abstractNumId="1" w15:restartNumberingAfterBreak="0">
     <w:nsid w:val="1B2171DC"/>
     <w:multiLevelType w:val="hybridMultilevel"/>
     <w:tmpl w:val="5156B7F2"/>
@@ -2589,7 +5823,7 @@
       </w:pPr>
     </w:lvl>
   </w:abstractNum>
-  <w:abstractNum w:abstractNumId="1" w15:restartNumberingAfterBreak="0">
+  <w:abstractNum w:abstractNumId="2" w15:restartNumberingAfterBreak="0">
     <w:nsid w:val="29E8555F"/>
     <w:multiLevelType w:val="hybridMultilevel"/>
     <w:tmpl w:val="DB4A49EA"/>
@@ -2702,7 +5936,7 @@
       </w:rPr>
     </w:lvl>
   </w:abstractNum>
-  <w:abstractNum w:abstractNumId="2" w15:restartNumberingAfterBreak="0">
+  <w:abstractNum w:abstractNumId="3" w15:restartNumberingAfterBreak="0">
     <w:nsid w:val="2F2B3D6E"/>
     <w:multiLevelType w:val="hybridMultilevel"/>
     <w:tmpl w:val="5156B7F2"/>
@@ -2791,7 +6025,7 @@
       </w:pPr>
     </w:lvl>
   </w:abstractNum>
-  <w:abstractNum w:abstractNumId="3" w15:restartNumberingAfterBreak="0">
+  <w:abstractNum w:abstractNumId="4" w15:restartNumberingAfterBreak="0">
     <w:nsid w:val="41B21208"/>
     <w:multiLevelType w:val="hybridMultilevel"/>
     <w:tmpl w:val="5BFADA0C"/>
@@ -2880,7 +6114,7 @@
       </w:pPr>
     </w:lvl>
   </w:abstractNum>
-  <w:abstractNum w:abstractNumId="4" w15:restartNumberingAfterBreak="0">
+  <w:abstractNum w:abstractNumId="5" w15:restartNumberingAfterBreak="0">
     <w:nsid w:val="4B571F47"/>
     <w:multiLevelType w:val="hybridMultilevel"/>
     <w:tmpl w:val="9E32929C"/>
@@ -2969,7 +6203,185 @@
       </w:pPr>
     </w:lvl>
   </w:abstractNum>
-  <w:abstractNum w:abstractNumId="5" w15:restartNumberingAfterBreak="0">
+  <w:abstractNum w:abstractNumId="6" w15:restartNumberingAfterBreak="0">
+    <w:nsid w:val="4D8822E4"/>
+    <w:multiLevelType w:val="hybridMultilevel"/>
+    <w:tmpl w:val="297CF3DA"/>
+    <w:lvl w:ilvl="0" w:tplc="0809000F">
+      <w:start w:val="1"/>
+      <w:numFmt w:val="decimal"/>
+      <w:lvlText w:val="%1."/>
+      <w:lvlJc w:val="left"/>
+      <w:pPr>
+        <w:ind w:left="720" w:hanging="360"/>
+      </w:pPr>
+      <w:rPr>
+        <w:rFonts w:hint="default"/>
+      </w:rPr>
+    </w:lvl>
+    <w:lvl w:ilvl="1" w:tplc="08090019" w:tentative="1">
+      <w:start w:val="1"/>
+      <w:numFmt w:val="lowerLetter"/>
+      <w:lvlText w:val="%2."/>
+      <w:lvlJc w:val="left"/>
+      <w:pPr>
+        <w:ind w:left="1440" w:hanging="360"/>
+      </w:pPr>
+    </w:lvl>
+    <w:lvl w:ilvl="2" w:tplc="0809001B" w:tentative="1">
+      <w:start w:val="1"/>
+      <w:numFmt w:val="lowerRoman"/>
+      <w:lvlText w:val="%3."/>
+      <w:lvlJc w:val="right"/>
+      <w:pPr>
+        <w:ind w:left="2160" w:hanging="180"/>
+      </w:pPr>
+    </w:lvl>
+    <w:lvl w:ilvl="3" w:tplc="0809000F" w:tentative="1">
+      <w:start w:val="1"/>
+      <w:numFmt w:val="decimal"/>
+      <w:lvlText w:val="%4."/>
+      <w:lvlJc w:val="left"/>
+      <w:pPr>
+        <w:ind w:left="2880" w:hanging="360"/>
+      </w:pPr>
+    </w:lvl>
+    <w:lvl w:ilvl="4" w:tplc="08090019" w:tentative="1">
+      <w:start w:val="1"/>
+      <w:numFmt w:val="lowerLetter"/>
+      <w:lvlText w:val="%5."/>
+      <w:lvlJc w:val="left"/>
+      <w:pPr>
+        <w:ind w:left="3600" w:hanging="360"/>
+      </w:pPr>
+    </w:lvl>
+    <w:lvl w:ilvl="5" w:tplc="0809001B" w:tentative="1">
+      <w:start w:val="1"/>
+      <w:numFmt w:val="lowerRoman"/>
+      <w:lvlText w:val="%6."/>
+      <w:lvlJc w:val="right"/>
+      <w:pPr>
+        <w:ind w:left="4320" w:hanging="180"/>
+      </w:pPr>
+    </w:lvl>
+    <w:lvl w:ilvl="6" w:tplc="0809000F" w:tentative="1">
+      <w:start w:val="1"/>
+      <w:numFmt w:val="decimal"/>
+      <w:lvlText w:val="%7."/>
+      <w:lvlJc w:val="left"/>
+      <w:pPr>
+        <w:ind w:left="5040" w:hanging="360"/>
+      </w:pPr>
+    </w:lvl>
+    <w:lvl w:ilvl="7" w:tplc="08090019" w:tentative="1">
+      <w:start w:val="1"/>
+      <w:numFmt w:val="lowerLetter"/>
+      <w:lvlText w:val="%8."/>
+      <w:lvlJc w:val="left"/>
+      <w:pPr>
+        <w:ind w:left="5760" w:hanging="360"/>
+      </w:pPr>
+    </w:lvl>
+    <w:lvl w:ilvl="8" w:tplc="0809001B" w:tentative="1">
+      <w:start w:val="1"/>
+      <w:numFmt w:val="lowerRoman"/>
+      <w:lvlText w:val="%9."/>
+      <w:lvlJc w:val="right"/>
+      <w:pPr>
+        <w:ind w:left="6480" w:hanging="180"/>
+      </w:pPr>
+    </w:lvl>
+  </w:abstractNum>
+  <w:abstractNum w:abstractNumId="7" w15:restartNumberingAfterBreak="0">
+    <w:nsid w:val="555E465D"/>
+    <w:multiLevelType w:val="hybridMultilevel"/>
+    <w:tmpl w:val="705E63DA"/>
+    <w:lvl w:ilvl="0" w:tplc="0809000F">
+      <w:start w:val="1"/>
+      <w:numFmt w:val="decimal"/>
+      <w:lvlText w:val="%1."/>
+      <w:lvlJc w:val="left"/>
+      <w:pPr>
+        <w:ind w:left="720" w:hanging="360"/>
+      </w:pPr>
+      <w:rPr>
+        <w:rFonts w:hint="default"/>
+      </w:rPr>
+    </w:lvl>
+    <w:lvl w:ilvl="1" w:tplc="08090019" w:tentative="1">
+      <w:start w:val="1"/>
+      <w:numFmt w:val="lowerLetter"/>
+      <w:lvlText w:val="%2."/>
+      <w:lvlJc w:val="left"/>
+      <w:pPr>
+        <w:ind w:left="1440" w:hanging="360"/>
+      </w:pPr>
+    </w:lvl>
+    <w:lvl w:ilvl="2" w:tplc="0809001B" w:tentative="1">
+      <w:start w:val="1"/>
+      <w:numFmt w:val="lowerRoman"/>
+      <w:lvlText w:val="%3."/>
+      <w:lvlJc w:val="right"/>
+      <w:pPr>
+        <w:ind w:left="2160" w:hanging="180"/>
+      </w:pPr>
+    </w:lvl>
+    <w:lvl w:ilvl="3" w:tplc="0809000F" w:tentative="1">
+      <w:start w:val="1"/>
+      <w:numFmt w:val="decimal"/>
+      <w:lvlText w:val="%4."/>
+      <w:lvlJc w:val="left"/>
+      <w:pPr>
+        <w:ind w:left="2880" w:hanging="360"/>
+      </w:pPr>
+    </w:lvl>
+    <w:lvl w:ilvl="4" w:tplc="08090019" w:tentative="1">
+      <w:start w:val="1"/>
+      <w:numFmt w:val="lowerLetter"/>
+      <w:lvlText w:val="%5."/>
+      <w:lvlJc w:val="left"/>
+      <w:pPr>
+        <w:ind w:left="3600" w:hanging="360"/>
+      </w:pPr>
+    </w:lvl>
+    <w:lvl w:ilvl="5" w:tplc="0809001B" w:tentative="1">
+      <w:start w:val="1"/>
+      <w:numFmt w:val="lowerRoman"/>
+      <w:lvlText w:val="%6."/>
+      <w:lvlJc w:val="right"/>
+      <w:pPr>
+        <w:ind w:left="4320" w:hanging="180"/>
+      </w:pPr>
+    </w:lvl>
+    <w:lvl w:ilvl="6" w:tplc="0809000F" w:tentative="1">
+      <w:start w:val="1"/>
+      <w:numFmt w:val="decimal"/>
+      <w:lvlText w:val="%7."/>
+      <w:lvlJc w:val="left"/>
+      <w:pPr>
+        <w:ind w:left="5040" w:hanging="360"/>
+      </w:pPr>
+    </w:lvl>
+    <w:lvl w:ilvl="7" w:tplc="08090019" w:tentative="1">
+      <w:start w:val="1"/>
+      <w:numFmt w:val="lowerLetter"/>
+      <w:lvlText w:val="%8."/>
+      <w:lvlJc w:val="left"/>
+      <w:pPr>
+        <w:ind w:left="5760" w:hanging="360"/>
+      </w:pPr>
+    </w:lvl>
+    <w:lvl w:ilvl="8" w:tplc="0809001B" w:tentative="1">
+      <w:start w:val="1"/>
+      <w:numFmt w:val="lowerRoman"/>
+      <w:lvlText w:val="%9."/>
+      <w:lvlJc w:val="right"/>
+      <w:pPr>
+        <w:ind w:left="6480" w:hanging="180"/>
+      </w:pPr>
+    </w:lvl>
+  </w:abstractNum>
+  <w:abstractNum w:abstractNumId="8" w15:restartNumberingAfterBreak="0">
     <w:nsid w:val="55C11913"/>
     <w:multiLevelType w:val="hybridMultilevel"/>
     <w:tmpl w:val="28A4A162"/>
@@ -3082,23 +6494,338 @@
       </w:rPr>
     </w:lvl>
   </w:abstractNum>
+  <w:abstractNum w:abstractNumId="9" w15:restartNumberingAfterBreak="0">
+    <w:nsid w:val="5CF7340C"/>
+    <w:multiLevelType w:val="hybridMultilevel"/>
+    <w:tmpl w:val="51BC205C"/>
+    <w:lvl w:ilvl="0" w:tplc="0809000F">
+      <w:start w:val="1"/>
+      <w:numFmt w:val="decimal"/>
+      <w:lvlText w:val="%1."/>
+      <w:lvlJc w:val="left"/>
+      <w:pPr>
+        <w:ind w:left="720" w:hanging="360"/>
+      </w:pPr>
+      <w:rPr>
+        <w:rFonts w:hint="default"/>
+      </w:rPr>
+    </w:lvl>
+    <w:lvl w:ilvl="1" w:tplc="08090019" w:tentative="1">
+      <w:start w:val="1"/>
+      <w:numFmt w:val="lowerLetter"/>
+      <w:lvlText w:val="%2."/>
+      <w:lvlJc w:val="left"/>
+      <w:pPr>
+        <w:ind w:left="1440" w:hanging="360"/>
+      </w:pPr>
+    </w:lvl>
+    <w:lvl w:ilvl="2" w:tplc="0809001B" w:tentative="1">
+      <w:start w:val="1"/>
+      <w:numFmt w:val="lowerRoman"/>
+      <w:lvlText w:val="%3."/>
+      <w:lvlJc w:val="right"/>
+      <w:pPr>
+        <w:ind w:left="2160" w:hanging="180"/>
+      </w:pPr>
+    </w:lvl>
+    <w:lvl w:ilvl="3" w:tplc="0809000F" w:tentative="1">
+      <w:start w:val="1"/>
+      <w:numFmt w:val="decimal"/>
+      <w:lvlText w:val="%4."/>
+      <w:lvlJc w:val="left"/>
+      <w:pPr>
+        <w:ind w:left="2880" w:hanging="360"/>
+      </w:pPr>
+    </w:lvl>
+    <w:lvl w:ilvl="4" w:tplc="08090019" w:tentative="1">
+      <w:start w:val="1"/>
+      <w:numFmt w:val="lowerLetter"/>
+      <w:lvlText w:val="%5."/>
+      <w:lvlJc w:val="left"/>
+      <w:pPr>
+        <w:ind w:left="3600" w:hanging="360"/>
+      </w:pPr>
+    </w:lvl>
+    <w:lvl w:ilvl="5" w:tplc="0809001B" w:tentative="1">
+      <w:start w:val="1"/>
+      <w:numFmt w:val="lowerRoman"/>
+      <w:lvlText w:val="%6."/>
+      <w:lvlJc w:val="right"/>
+      <w:pPr>
+        <w:ind w:left="4320" w:hanging="180"/>
+      </w:pPr>
+    </w:lvl>
+    <w:lvl w:ilvl="6" w:tplc="0809000F" w:tentative="1">
+      <w:start w:val="1"/>
+      <w:numFmt w:val="decimal"/>
+      <w:lvlText w:val="%7."/>
+      <w:lvlJc w:val="left"/>
+      <w:pPr>
+        <w:ind w:left="5040" w:hanging="360"/>
+      </w:pPr>
+    </w:lvl>
+    <w:lvl w:ilvl="7" w:tplc="08090019" w:tentative="1">
+      <w:start w:val="1"/>
+      <w:numFmt w:val="lowerLetter"/>
+      <w:lvlText w:val="%8."/>
+      <w:lvlJc w:val="left"/>
+      <w:pPr>
+        <w:ind w:left="5760" w:hanging="360"/>
+      </w:pPr>
+    </w:lvl>
+    <w:lvl w:ilvl="8" w:tplc="0809001B" w:tentative="1">
+      <w:start w:val="1"/>
+      <w:numFmt w:val="lowerRoman"/>
+      <w:lvlText w:val="%9."/>
+      <w:lvlJc w:val="right"/>
+      <w:pPr>
+        <w:ind w:left="6480" w:hanging="180"/>
+      </w:pPr>
+    </w:lvl>
+  </w:abstractNum>
+  <w:abstractNum w:abstractNumId="10" w15:restartNumberingAfterBreak="0">
+    <w:nsid w:val="62953DC4"/>
+    <w:multiLevelType w:val="hybridMultilevel"/>
+    <w:tmpl w:val="F5647F4A"/>
+    <w:lvl w:ilvl="0" w:tplc="FFFFFFFF">
+      <w:start w:val="1"/>
+      <w:numFmt w:val="decimal"/>
+      <w:lvlText w:val="%1."/>
+      <w:lvlJc w:val="left"/>
+      <w:pPr>
+        <w:ind w:left="720" w:hanging="360"/>
+      </w:pPr>
+      <w:rPr>
+        <w:rFonts w:hint="default"/>
+      </w:rPr>
+    </w:lvl>
+    <w:lvl w:ilvl="1" w:tplc="FFFFFFFF" w:tentative="1">
+      <w:start w:val="1"/>
+      <w:numFmt w:val="lowerLetter"/>
+      <w:lvlText w:val="%2."/>
+      <w:lvlJc w:val="left"/>
+      <w:pPr>
+        <w:ind w:left="1440" w:hanging="360"/>
+      </w:pPr>
+    </w:lvl>
+    <w:lvl w:ilvl="2" w:tplc="FFFFFFFF" w:tentative="1">
+      <w:start w:val="1"/>
+      <w:numFmt w:val="lowerRoman"/>
+      <w:lvlText w:val="%3."/>
+      <w:lvlJc w:val="right"/>
+      <w:pPr>
+        <w:ind w:left="2160" w:hanging="180"/>
+      </w:pPr>
+    </w:lvl>
+    <w:lvl w:ilvl="3" w:tplc="FFFFFFFF" w:tentative="1">
+      <w:start w:val="1"/>
+      <w:numFmt w:val="decimal"/>
+      <w:lvlText w:val="%4."/>
+      <w:lvlJc w:val="left"/>
+      <w:pPr>
+        <w:ind w:left="2880" w:hanging="360"/>
+      </w:pPr>
+    </w:lvl>
+    <w:lvl w:ilvl="4" w:tplc="FFFFFFFF" w:tentative="1">
+      <w:start w:val="1"/>
+      <w:numFmt w:val="lowerLetter"/>
+      <w:lvlText w:val="%5."/>
+      <w:lvlJc w:val="left"/>
+      <w:pPr>
+        <w:ind w:left="3600" w:hanging="360"/>
+      </w:pPr>
+    </w:lvl>
+    <w:lvl w:ilvl="5" w:tplc="FFFFFFFF" w:tentative="1">
+      <w:start w:val="1"/>
+      <w:numFmt w:val="lowerRoman"/>
+      <w:lvlText w:val="%6."/>
+      <w:lvlJc w:val="right"/>
+      <w:pPr>
+        <w:ind w:left="4320" w:hanging="180"/>
+      </w:pPr>
+    </w:lvl>
+    <w:lvl w:ilvl="6" w:tplc="FFFFFFFF" w:tentative="1">
+      <w:start w:val="1"/>
+      <w:numFmt w:val="decimal"/>
+      <w:lvlText w:val="%7."/>
+      <w:lvlJc w:val="left"/>
+      <w:pPr>
+        <w:ind w:left="5040" w:hanging="360"/>
+      </w:pPr>
+    </w:lvl>
+    <w:lvl w:ilvl="7" w:tplc="FFFFFFFF" w:tentative="1">
+      <w:start w:val="1"/>
+      <w:numFmt w:val="lowerLetter"/>
+      <w:lvlText w:val="%8."/>
+      <w:lvlJc w:val="left"/>
+      <w:pPr>
+        <w:ind w:left="5760" w:hanging="360"/>
+      </w:pPr>
+    </w:lvl>
+    <w:lvl w:ilvl="8" w:tplc="FFFFFFFF" w:tentative="1">
+      <w:start w:val="1"/>
+      <w:numFmt w:val="lowerRoman"/>
+      <w:lvlText w:val="%9."/>
+      <w:lvlJc w:val="right"/>
+      <w:pPr>
+        <w:ind w:left="6480" w:hanging="180"/>
+      </w:pPr>
+    </w:lvl>
+  </w:abstractNum>
+  <w:abstractNum w:abstractNumId="11" w15:restartNumberingAfterBreak="0">
+    <w:nsid w:val="675D21A0"/>
+    <w:multiLevelType w:val="hybridMultilevel"/>
+    <w:tmpl w:val="F5647F4A"/>
+    <w:lvl w:ilvl="0" w:tplc="0809000F">
+      <w:start w:val="1"/>
+      <w:numFmt w:val="decimal"/>
+      <w:lvlText w:val="%1."/>
+      <w:lvlJc w:val="left"/>
+      <w:pPr>
+        <w:ind w:left="720" w:hanging="360"/>
+      </w:pPr>
+      <w:rPr>
+        <w:rFonts w:hint="default"/>
+      </w:rPr>
+    </w:lvl>
+    <w:lvl w:ilvl="1" w:tplc="08090019" w:tentative="1">
+      <w:start w:val="1"/>
+      <w:numFmt w:val="lowerLetter"/>
+      <w:lvlText w:val="%2."/>
+      <w:lvlJc w:val="left"/>
+      <w:pPr>
+        <w:ind w:left="1440" w:hanging="360"/>
+      </w:pPr>
+    </w:lvl>
+    <w:lvl w:ilvl="2" w:tplc="0809001B" w:tentative="1">
+      <w:start w:val="1"/>
+      <w:numFmt w:val="lowerRoman"/>
+      <w:lvlText w:val="%3."/>
+      <w:lvlJc w:val="right"/>
+      <w:pPr>
+        <w:ind w:left="2160" w:hanging="180"/>
+      </w:pPr>
+    </w:lvl>
+    <w:lvl w:ilvl="3" w:tplc="0809000F" w:tentative="1">
+      <w:start w:val="1"/>
+      <w:numFmt w:val="decimal"/>
+      <w:lvlText w:val="%4."/>
+      <w:lvlJc w:val="left"/>
+      <w:pPr>
+        <w:ind w:left="2880" w:hanging="360"/>
+      </w:pPr>
+    </w:lvl>
+    <w:lvl w:ilvl="4" w:tplc="08090019" w:tentative="1">
+      <w:start w:val="1"/>
+      <w:numFmt w:val="lowerLetter"/>
+      <w:lvlText w:val="%5."/>
+      <w:lvlJc w:val="left"/>
+      <w:pPr>
+        <w:ind w:left="3600" w:hanging="360"/>
+      </w:pPr>
+    </w:lvl>
+    <w:lvl w:ilvl="5" w:tplc="0809001B" w:tentative="1">
+      <w:start w:val="1"/>
+      <w:numFmt w:val="lowerRoman"/>
+      <w:lvlText w:val="%6."/>
+      <w:lvlJc w:val="right"/>
+      <w:pPr>
+        <w:ind w:left="4320" w:hanging="180"/>
+      </w:pPr>
+    </w:lvl>
+    <w:lvl w:ilvl="6" w:tplc="0809000F" w:tentative="1">
+      <w:start w:val="1"/>
+      <w:numFmt w:val="decimal"/>
+      <w:lvlText w:val="%7."/>
+      <w:lvlJc w:val="left"/>
+      <w:pPr>
+        <w:ind w:left="5040" w:hanging="360"/>
+      </w:pPr>
+    </w:lvl>
+    <w:lvl w:ilvl="7" w:tplc="08090019" w:tentative="1">
+      <w:start w:val="1"/>
+      <w:numFmt w:val="lowerLetter"/>
+      <w:lvlText w:val="%8."/>
+      <w:lvlJc w:val="left"/>
+      <w:pPr>
+        <w:ind w:left="5760" w:hanging="360"/>
+      </w:pPr>
+    </w:lvl>
+    <w:lvl w:ilvl="8" w:tplc="0809001B" w:tentative="1">
+      <w:start w:val="1"/>
+      <w:numFmt w:val="lowerRoman"/>
+      <w:lvlText w:val="%9."/>
+      <w:lvlJc w:val="right"/>
+      <w:pPr>
+        <w:ind w:left="6480" w:hanging="180"/>
+      </w:pPr>
+    </w:lvl>
+  </w:abstractNum>
   <w:num w:numId="1" w16cid:durableId="2060585983">
+    <w:abstractNumId w:val="8"/>
+  </w:num>
+  <w:num w:numId="2" w16cid:durableId="1066149182">
+    <w:abstractNumId w:val="4"/>
+  </w:num>
+  <w:num w:numId="3" w16cid:durableId="549731682">
+    <w:abstractNumId w:val="1"/>
+  </w:num>
+  <w:num w:numId="4" w16cid:durableId="1406799203">
+    <w:abstractNumId w:val="3"/>
+  </w:num>
+  <w:num w:numId="5" w16cid:durableId="2048486464">
+    <w:abstractNumId w:val="2"/>
+  </w:num>
+  <w:num w:numId="6" w16cid:durableId="490566245">
     <w:abstractNumId w:val="5"/>
   </w:num>
-  <w:num w:numId="2" w16cid:durableId="1066149182">
-    <w:abstractNumId w:val="3"/>
-  </w:num>
-  <w:num w:numId="3" w16cid:durableId="549731682">
+  <w:num w:numId="7" w16cid:durableId="308098640">
     <w:abstractNumId w:val="0"/>
   </w:num>
-  <w:num w:numId="4" w16cid:durableId="1406799203">
-    <w:abstractNumId w:val="2"/>
+  <w:num w:numId="8" w16cid:durableId="35398350">
+    <w:abstractNumId w:val="11"/>
   </w:num>
-  <w:num w:numId="5" w16cid:durableId="2048486464">
+  <w:num w:numId="9" w16cid:durableId="1271816631">
+    <w:abstractNumId w:val="10"/>
+  </w:num>
+  <w:num w:numId="10" w16cid:durableId="242303252">
     <w:abstractNumId w:val="1"/>
+    <w:lvlOverride w:ilvl="0">
+      <w:startOverride w:val="1"/>
+    </w:lvlOverride>
+    <w:lvlOverride w:ilvl="1">
+      <w:startOverride w:val="1"/>
+    </w:lvlOverride>
+    <w:lvlOverride w:ilvl="2">
+      <w:startOverride w:val="1"/>
+    </w:lvlOverride>
+    <w:lvlOverride w:ilvl="3">
+      <w:startOverride w:val="1"/>
+    </w:lvlOverride>
+    <w:lvlOverride w:ilvl="4">
+      <w:startOverride w:val="1"/>
+    </w:lvlOverride>
+    <w:lvlOverride w:ilvl="5">
+      <w:startOverride w:val="1"/>
+    </w:lvlOverride>
+    <w:lvlOverride w:ilvl="6">
+      <w:startOverride w:val="1"/>
+    </w:lvlOverride>
+    <w:lvlOverride w:ilvl="7">
+      <w:startOverride w:val="1"/>
+    </w:lvlOverride>
+    <w:lvlOverride w:ilvl="8">
+      <w:startOverride w:val="1"/>
+    </w:lvlOverride>
   </w:num>
-  <w:num w:numId="6" w16cid:durableId="490566245">
-    <w:abstractNumId w:val="4"/>
+  <w:num w:numId="11" w16cid:durableId="411245893">
+    <w:abstractNumId w:val="6"/>
+  </w:num>
+  <w:num w:numId="12" w16cid:durableId="413747322">
+    <w:abstractNumId w:val="7"/>
+  </w:num>
+  <w:num w:numId="13" w16cid:durableId="1074083477">
+    <w:abstractNumId w:val="9"/>
   </w:num>
 </w:numbering>
 </file>

</xml_diff>